<commit_message>
Add week 3, further completion of intro CW1
</commit_message>
<xml_diff>
--- a/402_InfoSecurity/assignments/15228802_402IT_CW1.docx
+++ b/402_InfoSecurity/assignments/15228802_402IT_CW1.docx
@@ -590,7 +590,7 @@
               </mc:Choice>
               <mc:Fallback>
                 <w:pict>
-                  <v:shape w14:anchorId="1F9E4219" id="Text Box 153" o:spid="_x0000_s1027" type="#_x0000_t202" style="position:absolute;margin-left:0;margin-top:0;width:8in;height:79.5pt;z-index:251661312;visibility:visible;mso-wrap-style:square;mso-width-percent:941;mso-height-percent:100;mso-top-percent:700;mso-wrap-distance-left:9pt;mso-wrap-distance-top:0;mso-wrap-distance-right:9pt;mso-wrap-distance-bottom:0;mso-position-horizontal:center;mso-position-horizontal-relative:page;mso-position-vertical-relative:page;mso-width-percent:941;mso-height-percent:100;mso-top-percent:700;mso-width-relative:page;mso-height-relative:page;v-text-anchor:top" o:gfxdata="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" filled="f" stroked="f" strokeweight=".5pt">
+                  <v:shape w14:anchorId="1F9E4219" id="Text Box 153" o:spid="_x0000_s1027" type="#_x0000_t202" style="position:absolute;margin-left:0;margin-top:0;width:8in;height:79.5pt;z-index:251661312;visibility:visible;mso-wrap-style:square;mso-width-percent:941;mso-height-percent:100;mso-top-percent:700;mso-wrap-distance-left:9pt;mso-wrap-distance-top:0;mso-wrap-distance-right:9pt;mso-wrap-distance-bottom:0;mso-position-horizontal:center;mso-position-horizontal-relative:page;mso-position-vertical-relative:page;mso-width-percent:941;mso-height-percent:100;mso-top-percent:700;mso-width-relative:page;mso-height-relative:page;v-text-anchor:top" o:gfxdata="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" filled="f" stroked="f" strokeweight=".5pt">
                     <v:textbox style="mso-fit-shape-to-text:t" inset="126pt,0,54pt,0">
                       <w:txbxContent>
                         <w:p>
@@ -1308,7 +1308,7 @@
                 <w:sz w:val="24"/>
                 <w:szCs w:val="24"/>
               </w:rPr>
-              <w:t>2</w:t>
+              <w:t>3</w:t>
             </w:r>
             <w:r>
               <w:rPr>
@@ -1398,7 +1398,7 @@
                 <w:sz w:val="24"/>
                 <w:szCs w:val="24"/>
               </w:rPr>
-              <w:t>2</w:t>
+              <w:t>4</w:t>
             </w:r>
             <w:r>
               <w:rPr>
@@ -1490,7 +1490,7 @@
                 <w:sz w:val="24"/>
                 <w:szCs w:val="24"/>
               </w:rPr>
-              <w:t>2</w:t>
+              <w:t>5</w:t>
             </w:r>
             <w:r>
               <w:rPr>
@@ -1580,7 +1580,7 @@
                 <w:sz w:val="24"/>
                 <w:szCs w:val="24"/>
               </w:rPr>
-              <w:t>3</w:t>
+              <w:t>5</w:t>
             </w:r>
             <w:r>
               <w:rPr>
@@ -1672,7 +1672,7 @@
                 <w:sz w:val="24"/>
                 <w:szCs w:val="24"/>
               </w:rPr>
-              <w:t>3</w:t>
+              <w:t>6</w:t>
             </w:r>
             <w:r>
               <w:rPr>
@@ -1764,7 +1764,7 @@
                 <w:sz w:val="24"/>
                 <w:szCs w:val="24"/>
               </w:rPr>
-              <w:t>3</w:t>
+              <w:t>6</w:t>
             </w:r>
             <w:r>
               <w:rPr>
@@ -1809,6 +1809,297 @@
     </w:p>
     <w:p>
       <w:pPr>
+        <w:pStyle w:val="TableofFigures"/>
+        <w:tabs>
+          <w:tab w:val="right" w:leader="dot" w:pos="8296"/>
+        </w:tabs>
+        <w:rPr>
+          <w:rFonts w:cstheme="minorBidi"/>
+          <w:smallCaps w:val="0"/>
+          <w:noProof/>
+          <w:kern w:val="2"/>
+          <w:sz w:val="24"/>
+          <w:szCs w:val="24"/>
+          <w14:ligatures w14:val="standardContextual"/>
+        </w:rPr>
+      </w:pPr>
+      <w:r>
+        <w:rPr>
+          <w:sz w:val="24"/>
+          <w:szCs w:val="24"/>
+        </w:rPr>
+        <w:fldChar w:fldCharType="begin"/>
+      </w:r>
+      <w:r>
+        <w:rPr>
+          <w:sz w:val="24"/>
+          <w:szCs w:val="24"/>
+        </w:rPr>
+        <w:instrText xml:space="preserve"> TOC \h \z \c "Figure" </w:instrText>
+      </w:r>
+      <w:r>
+        <w:rPr>
+          <w:sz w:val="24"/>
+          <w:szCs w:val="24"/>
+        </w:rPr>
+        <w:fldChar w:fldCharType="separate"/>
+      </w:r>
+      <w:hyperlink w:anchor="_Toc193716487" w:history="1">
+        <w:r>
+          <w:rPr>
+            <w:rStyle w:val="Hyperlink"/>
+            <w:noProof/>
+            <w:sz w:val="24"/>
+            <w:szCs w:val="24"/>
+          </w:rPr>
+          <w:t>Figure 1 - CIA Triangle</w:t>
+        </w:r>
+        <w:r>
+          <w:rPr>
+            <w:noProof/>
+            <w:webHidden/>
+            <w:sz w:val="24"/>
+            <w:szCs w:val="24"/>
+          </w:rPr>
+          <w:tab/>
+        </w:r>
+        <w:r>
+          <w:rPr>
+            <w:noProof/>
+            <w:webHidden/>
+            <w:sz w:val="24"/>
+            <w:szCs w:val="24"/>
+          </w:rPr>
+          <w:fldChar w:fldCharType="begin"/>
+        </w:r>
+        <w:r>
+          <w:rPr>
+            <w:noProof/>
+            <w:webHidden/>
+            <w:sz w:val="24"/>
+            <w:szCs w:val="24"/>
+          </w:rPr>
+          <w:instrText xml:space="preserve"> PAGEREF _Toc193716487 \h </w:instrText>
+        </w:r>
+        <w:r>
+          <w:rPr>
+            <w:noProof/>
+            <w:webHidden/>
+            <w:sz w:val="24"/>
+            <w:szCs w:val="24"/>
+          </w:rPr>
+        </w:r>
+        <w:r>
+          <w:rPr>
+            <w:noProof/>
+            <w:webHidden/>
+            <w:sz w:val="24"/>
+            <w:szCs w:val="24"/>
+          </w:rPr>
+          <w:fldChar w:fldCharType="separate"/>
+        </w:r>
+        <w:r>
+          <w:rPr>
+            <w:noProof/>
+            <w:webHidden/>
+            <w:sz w:val="24"/>
+            <w:szCs w:val="24"/>
+          </w:rPr>
+          <w:t>2</w:t>
+        </w:r>
+        <w:r>
+          <w:rPr>
+            <w:noProof/>
+            <w:webHidden/>
+            <w:sz w:val="24"/>
+            <w:szCs w:val="24"/>
+          </w:rPr>
+          <w:fldChar w:fldCharType="end"/>
+        </w:r>
+      </w:hyperlink>
+    </w:p>
+    <w:p>
+      <w:pPr>
+        <w:pStyle w:val="TableofFigures"/>
+        <w:tabs>
+          <w:tab w:val="right" w:leader="dot" w:pos="8296"/>
+        </w:tabs>
+        <w:rPr>
+          <w:rFonts w:cstheme="minorBidi"/>
+          <w:smallCaps w:val="0"/>
+          <w:noProof/>
+          <w:kern w:val="2"/>
+          <w:sz w:val="24"/>
+          <w:szCs w:val="24"/>
+          <w14:ligatures w14:val="standardContextual"/>
+        </w:rPr>
+      </w:pPr>
+      <w:hyperlink w:anchor="_Toc193716488" w:history="1">
+        <w:r>
+          <w:rPr>
+            <w:rStyle w:val="Hyperlink"/>
+            <w:noProof/>
+            <w:sz w:val="24"/>
+            <w:szCs w:val="24"/>
+          </w:rPr>
+          <w:t>Figure 2 - ISO/IEC 27001 Risk Matrix</w:t>
+        </w:r>
+        <w:r>
+          <w:rPr>
+            <w:noProof/>
+            <w:webHidden/>
+            <w:sz w:val="24"/>
+            <w:szCs w:val="24"/>
+          </w:rPr>
+          <w:tab/>
+        </w:r>
+        <w:r>
+          <w:rPr>
+            <w:noProof/>
+            <w:webHidden/>
+            <w:sz w:val="24"/>
+            <w:szCs w:val="24"/>
+          </w:rPr>
+          <w:fldChar w:fldCharType="begin"/>
+        </w:r>
+        <w:r>
+          <w:rPr>
+            <w:noProof/>
+            <w:webHidden/>
+            <w:sz w:val="24"/>
+            <w:szCs w:val="24"/>
+          </w:rPr>
+          <w:instrText xml:space="preserve"> PAGEREF _Toc193716488 \h </w:instrText>
+        </w:r>
+        <w:r>
+          <w:rPr>
+            <w:noProof/>
+            <w:webHidden/>
+            <w:sz w:val="24"/>
+            <w:szCs w:val="24"/>
+          </w:rPr>
+        </w:r>
+        <w:r>
+          <w:rPr>
+            <w:noProof/>
+            <w:webHidden/>
+            <w:sz w:val="24"/>
+            <w:szCs w:val="24"/>
+          </w:rPr>
+          <w:fldChar w:fldCharType="separate"/>
+        </w:r>
+        <w:r>
+          <w:rPr>
+            <w:noProof/>
+            <w:webHidden/>
+            <w:sz w:val="24"/>
+            <w:szCs w:val="24"/>
+          </w:rPr>
+          <w:t>3</w:t>
+        </w:r>
+        <w:r>
+          <w:rPr>
+            <w:noProof/>
+            <w:webHidden/>
+            <w:sz w:val="24"/>
+            <w:szCs w:val="24"/>
+          </w:rPr>
+          <w:fldChar w:fldCharType="end"/>
+        </w:r>
+      </w:hyperlink>
+    </w:p>
+    <w:p>
+      <w:pPr>
+        <w:pStyle w:val="TableofFigures"/>
+        <w:tabs>
+          <w:tab w:val="right" w:leader="dot" w:pos="8296"/>
+        </w:tabs>
+        <w:rPr>
+          <w:rFonts w:cstheme="minorBidi"/>
+          <w:smallCaps w:val="0"/>
+          <w:noProof/>
+          <w:kern w:val="2"/>
+          <w:sz w:val="24"/>
+          <w:szCs w:val="24"/>
+          <w14:ligatures w14:val="standardContextual"/>
+        </w:rPr>
+      </w:pPr>
+      <w:hyperlink w:anchor="_Toc193716489" w:history="1">
+        <w:r>
+          <w:rPr>
+            <w:rStyle w:val="Hyperlink"/>
+            <w:noProof/>
+            <w:sz w:val="24"/>
+            <w:szCs w:val="24"/>
+          </w:rPr>
+          <w:t>Figure 3 - Risk Calculation</w:t>
+        </w:r>
+        <w:r>
+          <w:rPr>
+            <w:noProof/>
+            <w:webHidden/>
+            <w:sz w:val="24"/>
+            <w:szCs w:val="24"/>
+          </w:rPr>
+          <w:tab/>
+        </w:r>
+        <w:r>
+          <w:rPr>
+            <w:noProof/>
+            <w:webHidden/>
+            <w:sz w:val="24"/>
+            <w:szCs w:val="24"/>
+          </w:rPr>
+          <w:fldChar w:fldCharType="begin"/>
+        </w:r>
+        <w:r>
+          <w:rPr>
+            <w:noProof/>
+            <w:webHidden/>
+            <w:sz w:val="24"/>
+            <w:szCs w:val="24"/>
+          </w:rPr>
+          <w:instrText xml:space="preserve"> PAGEREF _Toc193716489 \h </w:instrText>
+        </w:r>
+        <w:r>
+          <w:rPr>
+            <w:noProof/>
+            <w:webHidden/>
+            <w:sz w:val="24"/>
+            <w:szCs w:val="24"/>
+          </w:rPr>
+        </w:r>
+        <w:r>
+          <w:rPr>
+            <w:noProof/>
+            <w:webHidden/>
+            <w:sz w:val="24"/>
+            <w:szCs w:val="24"/>
+          </w:rPr>
+          <w:fldChar w:fldCharType="separate"/>
+        </w:r>
+        <w:r>
+          <w:rPr>
+            <w:noProof/>
+            <w:webHidden/>
+            <w:sz w:val="24"/>
+            <w:szCs w:val="24"/>
+          </w:rPr>
+          <w:t>5</w:t>
+        </w:r>
+        <w:r>
+          <w:rPr>
+            <w:noProof/>
+            <w:webHidden/>
+            <w:sz w:val="24"/>
+            <w:szCs w:val="24"/>
+          </w:rPr>
+          <w:fldChar w:fldCharType="end"/>
+        </w:r>
+      </w:hyperlink>
+    </w:p>
+    <w:p>
+      <w:pPr>
         <w:rPr>
           <w:b/>
           <w:bCs/>
@@ -1819,45 +2110,30 @@
       </w:pPr>
       <w:r>
         <w:rPr>
-          <w:sz w:val="24"/>
-          <w:szCs w:val="24"/>
-        </w:rPr>
-        <w:fldChar w:fldCharType="begin"/>
-      </w:r>
-      <w:r>
-        <w:rPr>
-          <w:sz w:val="24"/>
-          <w:szCs w:val="24"/>
-        </w:rPr>
-        <w:instrText xml:space="preserve"> TOC \h \z \c "Figure" </w:instrText>
-      </w:r>
-      <w:r>
-        <w:rPr>
-          <w:sz w:val="24"/>
-          <w:szCs w:val="24"/>
-        </w:rPr>
-        <w:fldChar w:fldCharType="separate"/>
-      </w:r>
-      <w:r>
+          <w:rFonts w:cstheme="minorHAnsi"/>
+          <w:sz w:val="24"/>
+          <w:szCs w:val="24"/>
+        </w:rPr>
+        <w:fldChar w:fldCharType="end"/>
+      </w:r>
+    </w:p>
+    <w:p>
+      <w:pPr>
         <w:rPr>
           <w:b/>
           <w:bCs/>
           <w:noProof/>
-          <w:sz w:val="24"/>
-          <w:szCs w:val="24"/>
-        </w:rPr>
-        <w:t>No table of figures entries found.</w:t>
-      </w:r>
-      <w:r>
+        </w:rPr>
+      </w:pPr>
+    </w:p>
+    <w:p>
+      <w:pPr>
         <w:rPr>
           <w:b/>
           <w:bCs/>
           <w:noProof/>
-          <w:sz w:val="24"/>
-          <w:szCs w:val="24"/>
-        </w:rPr>
-        <w:fldChar w:fldCharType="end"/>
-      </w:r>
+        </w:rPr>
+      </w:pPr>
     </w:p>
     <w:p>
       <w:pPr>
@@ -1960,24 +2236,6 @@
     </w:p>
     <w:p>
       <w:pPr>
-        <w:rPr>
-          <w:b/>
-          <w:bCs/>
-          <w:noProof/>
-        </w:rPr>
-      </w:pPr>
-    </w:p>
-    <w:p>
-      <w:pPr>
-        <w:rPr>
-          <w:b/>
-          <w:bCs/>
-          <w:noProof/>
-        </w:rPr>
-      </w:pPr>
-    </w:p>
-    <w:p>
-      <w:pPr>
         <w:pStyle w:val="Title"/>
       </w:pPr>
     </w:p>
@@ -2064,38 +2322,22 @@
           <w:sz w:val="24"/>
           <w:szCs w:val="24"/>
         </w:rPr>
+        <w:t xml:space="preserve"> (InfoSec) </w:t>
+      </w:r>
+      <w:r>
+        <w:rPr>
+          <w:sz w:val="24"/>
+          <w:szCs w:val="24"/>
+        </w:rPr>
+        <w:t xml:space="preserve"> is the protection of both physical and digital information against unauthorised access, disclosure and disruption/alteration.</w:t>
+      </w:r>
+      <w:r>
+        <w:rPr>
+          <w:sz w:val="24"/>
+          <w:szCs w:val="24"/>
+        </w:rPr>
         <w:t xml:space="preserve"> (</w:t>
       </w:r>
-      <w:proofErr w:type="gramStart"/>
-      <w:r>
-        <w:rPr>
-          <w:sz w:val="24"/>
-          <w:szCs w:val="24"/>
-        </w:rPr>
-        <w:t xml:space="preserve">InfoSec) </w:t>
-      </w:r>
-      <w:r>
-        <w:rPr>
-          <w:sz w:val="24"/>
-          <w:szCs w:val="24"/>
-        </w:rPr>
-        <w:t xml:space="preserve"> is</w:t>
-      </w:r>
-      <w:proofErr w:type="gramEnd"/>
-      <w:r>
-        <w:rPr>
-          <w:sz w:val="24"/>
-          <w:szCs w:val="24"/>
-        </w:rPr>
-        <w:t xml:space="preserve"> the protection of both physical and digital information against unauthorised access, disclosure and disruption/alteration.</w:t>
-      </w:r>
-      <w:r>
-        <w:rPr>
-          <w:sz w:val="24"/>
-          <w:szCs w:val="24"/>
-        </w:rPr>
-        <w:t xml:space="preserve"> (</w:t>
-      </w:r>
       <w:r>
         <w:rPr>
           <w:sz w:val="24"/>
@@ -2129,28 +2371,77 @@
           <w:sz w:val="24"/>
           <w:szCs w:val="24"/>
         </w:rPr>
-        <w:t>The prevalence of cyber threats such as … has made InfoSec</w:t>
-      </w:r>
-      <w:r>
-        <w:rPr>
-          <w:sz w:val="24"/>
-          <w:szCs w:val="24"/>
-        </w:rPr>
-        <w:t xml:space="preserve"> of high importance</w:t>
-      </w:r>
-      <w:r>
-        <w:rPr>
-          <w:sz w:val="24"/>
-          <w:szCs w:val="24"/>
-        </w:rPr>
-        <w:t>. Helping to</w:t>
-      </w:r>
-      <w:r>
-        <w:rPr>
-          <w:sz w:val="24"/>
-          <w:szCs w:val="24"/>
-        </w:rPr>
-        <w:t xml:space="preserve"> ensure the sensitive data of a person or company is protected and available only to those who have been given access.</w:t>
+        <w:t>The prevalence</w:t>
+      </w:r>
+      <w:r>
+        <w:rPr>
+          <w:sz w:val="24"/>
+          <w:szCs w:val="24"/>
+        </w:rPr>
+        <w:t xml:space="preserve"> and rise</w:t>
+      </w:r>
+      <w:r>
+        <w:rPr>
+          <w:sz w:val="24"/>
+          <w:szCs w:val="24"/>
+        </w:rPr>
+        <w:t xml:space="preserve"> of cyber threats </w:t>
+      </w:r>
+      <w:r>
+        <w:rPr>
+          <w:sz w:val="24"/>
+          <w:szCs w:val="24"/>
+        </w:rPr>
+        <w:t>(such as DoS, M</w:t>
+      </w:r>
+      <w:r>
+        <w:rPr>
+          <w:sz w:val="24"/>
+          <w:szCs w:val="24"/>
+        </w:rPr>
+        <w:t>alware</w:t>
+      </w:r>
+      <w:r>
+        <w:rPr>
+          <w:sz w:val="24"/>
+          <w:szCs w:val="24"/>
+        </w:rPr>
+        <w:t>, SQL Injections</w:t>
+      </w:r>
+      <w:r>
+        <w:rPr>
+          <w:sz w:val="24"/>
+          <w:szCs w:val="24"/>
+        </w:rPr>
+        <w:t xml:space="preserve"> </w:t>
+      </w:r>
+      <w:r>
+        <w:rPr>
+          <w:sz w:val="24"/>
+          <w:szCs w:val="24"/>
+        </w:rPr>
+        <w:t>and Phishing) has created threats to the confidentiality, integrity and availability</w:t>
+      </w:r>
+      <w:r>
+        <w:rPr>
+          <w:sz w:val="24"/>
+          <w:szCs w:val="24"/>
+        </w:rPr>
+        <w:t xml:space="preserve"> (CIA)</w:t>
+      </w:r>
+      <w:r>
+        <w:rPr>
+          <w:sz w:val="24"/>
+          <w:szCs w:val="24"/>
+        </w:rPr>
+        <w:t xml:space="preserve"> of a person’s or organization's information. (</w:t>
+      </w:r>
+      <w:r>
+        <w:rPr>
+          <w:sz w:val="24"/>
+          <w:szCs w:val="24"/>
+        </w:rPr>
+        <w:t>Calder &amp; Watkins, 2024)</w:t>
       </w:r>
     </w:p>
     <w:p>
@@ -2170,157 +2461,1945 @@
       </w:r>
     </w:p>
     <w:p>
-      <w:r>
-        <w:t>Confidentiality Integrity Availability</w:t>
-      </w:r>
-    </w:p>
-    <w:p>
-      <w:pPr>
-        <w:pStyle w:val="Heading2"/>
-        <w:rPr>
+      <w:pPr>
+        <w:rPr>
+          <w:sz w:val="24"/>
+          <w:szCs w:val="24"/>
+        </w:rPr>
+      </w:pPr>
+      <w:r>
+        <w:rPr>
+          <w:sz w:val="24"/>
+          <w:szCs w:val="24"/>
+        </w:rPr>
+        <w:t xml:space="preserve">InfoSec works under the principles of the </w:t>
+      </w:r>
+      <w:r>
+        <w:rPr>
+          <w:sz w:val="24"/>
+          <w:szCs w:val="24"/>
+        </w:rPr>
+        <w:t>C</w:t>
+      </w:r>
+      <w:r>
+        <w:rPr>
+          <w:sz w:val="24"/>
+          <w:szCs w:val="24"/>
+        </w:rPr>
+        <w:t>IA triangle (</w:t>
+      </w:r>
+      <w:r>
+        <w:rPr>
+          <w:sz w:val="24"/>
+          <w:szCs w:val="24"/>
+        </w:rPr>
+        <w:t>Confidentiality</w:t>
+      </w:r>
+      <w:r>
+        <w:rPr>
+          <w:sz w:val="24"/>
+          <w:szCs w:val="24"/>
+        </w:rPr>
+        <w:t>,</w:t>
+      </w:r>
+      <w:r>
+        <w:rPr>
+          <w:sz w:val="24"/>
+          <w:szCs w:val="24"/>
+        </w:rPr>
+        <w:t xml:space="preserve"> Integrity </w:t>
+      </w:r>
+      <w:r>
+        <w:rPr>
+          <w:sz w:val="24"/>
+          <w:szCs w:val="24"/>
+        </w:rPr>
+        <w:t xml:space="preserve">&amp; </w:t>
+      </w:r>
+      <w:r>
+        <w:rPr>
+          <w:sz w:val="24"/>
+          <w:szCs w:val="24"/>
+        </w:rPr>
+        <w:t>Availability</w:t>
+      </w:r>
+      <w:r>
+        <w:rPr>
+          <w:sz w:val="24"/>
+          <w:szCs w:val="24"/>
+        </w:rPr>
+        <w:t xml:space="preserve">), these </w:t>
+      </w:r>
+      <w:r>
+        <w:rPr>
+          <w:sz w:val="24"/>
+          <w:szCs w:val="24"/>
+        </w:rPr>
+        <w:t xml:space="preserve">principles are </w:t>
+      </w:r>
+      <w:r>
+        <w:rPr>
+          <w:sz w:val="24"/>
+          <w:szCs w:val="24"/>
+        </w:rPr>
+        <w:t>used to</w:t>
+      </w:r>
+      <w:r>
+        <w:rPr>
+          <w:sz w:val="24"/>
+          <w:szCs w:val="24"/>
+        </w:rPr>
+        <w:t xml:space="preserve"> gauge the degree of </w:t>
+      </w:r>
+      <w:r>
+        <w:rPr>
+          <w:sz w:val="24"/>
+          <w:szCs w:val="24"/>
+        </w:rPr>
+        <w:t>InfoSec</w:t>
+      </w:r>
+      <w:r>
+        <w:rPr>
+          <w:sz w:val="24"/>
+          <w:szCs w:val="24"/>
+        </w:rPr>
+        <w:t xml:space="preserve"> the information has.</w:t>
+      </w:r>
+      <w:r>
+        <w:rPr>
+          <w:sz w:val="24"/>
+          <w:szCs w:val="24"/>
+        </w:rPr>
+        <w:t xml:space="preserve"> The three parts entail:</w:t>
+      </w:r>
+    </w:p>
+    <w:p>
+      <w:pPr>
+        <w:pStyle w:val="ListParagraph"/>
+        <w:numPr>
+          <w:ilvl w:val="0"/>
+          <w:numId w:val="13"/>
+        </w:numPr>
+        <w:rPr>
+          <w:sz w:val="24"/>
+          <w:szCs w:val="24"/>
+        </w:rPr>
+      </w:pPr>
+      <w:r>
+        <w:rPr>
+          <w:sz w:val="24"/>
+          <w:szCs w:val="24"/>
+        </w:rPr>
+        <w:t>Confidentiality – preventing unauthorized access and reading of private information</w:t>
+      </w:r>
+      <w:r>
+        <w:rPr>
+          <w:sz w:val="24"/>
+          <w:szCs w:val="24"/>
+        </w:rPr>
+        <w:t>.</w:t>
+      </w:r>
+      <w:r>
+        <w:rPr>
+          <w:sz w:val="24"/>
+          <w:szCs w:val="24"/>
+        </w:rPr>
+        <w:t xml:space="preserve"> </w:t>
+      </w:r>
+      <w:r>
+        <w:rPr>
+          <w:sz w:val="24"/>
+          <w:szCs w:val="24"/>
+        </w:rPr>
+        <w:t>(Stamp, 2011)</w:t>
+      </w:r>
+    </w:p>
+    <w:p>
+      <w:pPr>
+        <w:pStyle w:val="ListParagraph"/>
+        <w:rPr>
+          <w:sz w:val="24"/>
+          <w:szCs w:val="24"/>
+        </w:rPr>
+      </w:pPr>
+    </w:p>
+    <w:p>
+      <w:pPr>
+        <w:pStyle w:val="ListParagraph"/>
+        <w:numPr>
+          <w:ilvl w:val="0"/>
+          <w:numId w:val="13"/>
+        </w:numPr>
+        <w:rPr>
+          <w:sz w:val="24"/>
+          <w:szCs w:val="24"/>
+        </w:rPr>
+      </w:pPr>
+      <w:r>
+        <w:rPr>
+          <w:noProof/>
           <w:sz w:val="26"/>
           <w:szCs w:val="26"/>
         </w:rPr>
-      </w:pPr>
-      <w:bookmarkStart w:id="2" w:name="_Toc193356118"/>
-      <w:r>
+        <mc:AlternateContent>
+          <mc:Choice Requires="wps">
+            <w:drawing>
+              <wp:anchor distT="45720" distB="45720" distL="114300" distR="114300" simplePos="0" relativeHeight="251667456" behindDoc="0" locked="0" layoutInCell="1" allowOverlap="1" wp14:anchorId="373BF997" wp14:editId="7E543F7D">
+                <wp:simplePos x="0" y="0"/>
+                <wp:positionH relativeFrom="column">
+                  <wp:posOffset>4757096</wp:posOffset>
+                </wp:positionH>
+                <wp:positionV relativeFrom="paragraph">
+                  <wp:posOffset>35885</wp:posOffset>
+                </wp:positionV>
+                <wp:extent cx="988828" cy="659219"/>
+                <wp:effectExtent l="0" t="0" r="20955" b="26670"/>
+                <wp:wrapNone/>
+                <wp:docPr id="217" name="Text Box 2"/>
+                <wp:cNvGraphicFramePr>
+                  <a:graphicFrameLocks xmlns:a="http://schemas.openxmlformats.org/drawingml/2006/main"/>
+                </wp:cNvGraphicFramePr>
+                <a:graphic xmlns:a="http://schemas.openxmlformats.org/drawingml/2006/main">
+                  <a:graphicData uri="http://schemas.microsoft.com/office/word/2010/wordprocessingShape">
+                    <wps:wsp>
+                      <wps:cNvSpPr txBox="1">
+                        <a:spLocks noChangeArrowheads="1"/>
+                      </wps:cNvSpPr>
+                      <wps:spPr bwMode="auto">
+                        <a:xfrm>
+                          <a:off x="0" y="0"/>
+                          <a:ext cx="988828" cy="659219"/>
+                        </a:xfrm>
+                        <a:prstGeom prst="rect">
+                          <a:avLst/>
+                        </a:prstGeom>
+                        <a:solidFill>
+                          <a:srgbClr val="FFFFFF"/>
+                        </a:solidFill>
+                        <a:ln w="9525">
+                          <a:solidFill>
+                            <a:srgbClr val="000000"/>
+                          </a:solidFill>
+                          <a:miter lim="800000"/>
+                          <a:headEnd/>
+                          <a:tailEnd/>
+                        </a:ln>
+                      </wps:spPr>
+                      <wps:txbx>
+                        <w:txbxContent>
+                          <w:p>
+                            <w:pPr>
+                              <w:pStyle w:val="Caption"/>
+                              <w:rPr>
+                                <w:color w:val="auto"/>
+                                <w:sz w:val="24"/>
+                                <w:szCs w:val="24"/>
+                              </w:rPr>
+                            </w:pPr>
+                            <w:bookmarkStart w:id="2" w:name="_Toc193716487"/>
+                            <w:r>
+                              <w:rPr>
+                                <w:color w:val="auto"/>
+                                <w:sz w:val="24"/>
+                                <w:szCs w:val="24"/>
+                              </w:rPr>
+                              <w:t xml:space="preserve">Figure </w:t>
+                            </w:r>
+                            <w:r>
+                              <w:rPr>
+                                <w:color w:val="auto"/>
+                                <w:sz w:val="24"/>
+                                <w:szCs w:val="24"/>
+                              </w:rPr>
+                              <w:fldChar w:fldCharType="begin"/>
+                            </w:r>
+                            <w:r>
+                              <w:rPr>
+                                <w:color w:val="auto"/>
+                                <w:sz w:val="24"/>
+                                <w:szCs w:val="24"/>
+                              </w:rPr>
+                              <w:instrText xml:space="preserve"> SEQ Figure \* ARABIC </w:instrText>
+                            </w:r>
+                            <w:r>
+                              <w:rPr>
+                                <w:color w:val="auto"/>
+                                <w:sz w:val="24"/>
+                                <w:szCs w:val="24"/>
+                              </w:rPr>
+                              <w:fldChar w:fldCharType="separate"/>
+                            </w:r>
+                            <w:r>
+                              <w:rPr>
+                                <w:noProof/>
+                                <w:color w:val="auto"/>
+                                <w:sz w:val="24"/>
+                                <w:szCs w:val="24"/>
+                              </w:rPr>
+                              <w:t>1</w:t>
+                            </w:r>
+                            <w:r>
+                              <w:rPr>
+                                <w:color w:val="auto"/>
+                                <w:sz w:val="24"/>
+                                <w:szCs w:val="24"/>
+                              </w:rPr>
+                              <w:fldChar w:fldCharType="end"/>
+                            </w:r>
+                            <w:r>
+                              <w:rPr>
+                                <w:color w:val="auto"/>
+                                <w:sz w:val="24"/>
+                                <w:szCs w:val="24"/>
+                              </w:rPr>
+                              <w:t xml:space="preserve"> - CIA Triangle</w:t>
+                            </w:r>
+                            <w:bookmarkEnd w:id="2"/>
+                          </w:p>
+                          <w:p>
+                            <w:pPr>
+                              <w:keepNext/>
+                            </w:pPr>
+                          </w:p>
+                        </w:txbxContent>
+                      </wps:txbx>
+                      <wps:bodyPr rot="0" vert="horz" wrap="square" lIns="91440" tIns="45720" rIns="91440" bIns="45720" anchor="t" anchorCtr="0">
+                        <a:noAutofit/>
+                      </wps:bodyPr>
+                    </wps:wsp>
+                  </a:graphicData>
+                </a:graphic>
+                <wp14:sizeRelH relativeFrom="margin">
+                  <wp14:pctWidth>0</wp14:pctWidth>
+                </wp14:sizeRelH>
+                <wp14:sizeRelV relativeFrom="margin">
+                  <wp14:pctHeight>0</wp14:pctHeight>
+                </wp14:sizeRelV>
+              </wp:anchor>
+            </w:drawing>
+          </mc:Choice>
+          <mc:Fallback>
+            <w:pict>
+              <v:shape w14:anchorId="373BF997" id="Text Box 2" o:spid="_x0000_s1029" type="#_x0000_t202" style="position:absolute;left:0;text-align:left;margin-left:374.55pt;margin-top:2.85pt;width:77.85pt;height:51.9pt;z-index:251667456;visibility:visible;mso-wrap-style:square;mso-width-percent:0;mso-height-percent:0;mso-wrap-distance-left:9pt;mso-wrap-distance-top:3.6pt;mso-wrap-distance-right:9pt;mso-wrap-distance-bottom:3.6pt;mso-position-horizontal:absolute;mso-position-horizontal-relative:text;mso-position-vertical:absolute;mso-position-vertical-relative:text;mso-width-percent:0;mso-height-percent:0;mso-width-relative:margin;mso-height-relative:margin;v-text-anchor:top" o:gfxdata="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">
+                <v:textbox>
+                  <w:txbxContent>
+                    <w:p>
+                      <w:pPr>
+                        <w:pStyle w:val="Caption"/>
+                        <w:rPr>
+                          <w:color w:val="auto"/>
+                          <w:sz w:val="24"/>
+                          <w:szCs w:val="24"/>
+                        </w:rPr>
+                      </w:pPr>
+                      <w:bookmarkStart w:id="3" w:name="_Toc193716487"/>
+                      <w:r>
+                        <w:rPr>
+                          <w:color w:val="auto"/>
+                          <w:sz w:val="24"/>
+                          <w:szCs w:val="24"/>
+                        </w:rPr>
+                        <w:t xml:space="preserve">Figure </w:t>
+                      </w:r>
+                      <w:r>
+                        <w:rPr>
+                          <w:color w:val="auto"/>
+                          <w:sz w:val="24"/>
+                          <w:szCs w:val="24"/>
+                        </w:rPr>
+                        <w:fldChar w:fldCharType="begin"/>
+                      </w:r>
+                      <w:r>
+                        <w:rPr>
+                          <w:color w:val="auto"/>
+                          <w:sz w:val="24"/>
+                          <w:szCs w:val="24"/>
+                        </w:rPr>
+                        <w:instrText xml:space="preserve"> SEQ Figure \* ARABIC </w:instrText>
+                      </w:r>
+                      <w:r>
+                        <w:rPr>
+                          <w:color w:val="auto"/>
+                          <w:sz w:val="24"/>
+                          <w:szCs w:val="24"/>
+                        </w:rPr>
+                        <w:fldChar w:fldCharType="separate"/>
+                      </w:r>
+                      <w:r>
+                        <w:rPr>
+                          <w:noProof/>
+                          <w:color w:val="auto"/>
+                          <w:sz w:val="24"/>
+                          <w:szCs w:val="24"/>
+                        </w:rPr>
+                        <w:t>1</w:t>
+                      </w:r>
+                      <w:r>
+                        <w:rPr>
+                          <w:color w:val="auto"/>
+                          <w:sz w:val="24"/>
+                          <w:szCs w:val="24"/>
+                        </w:rPr>
+                        <w:fldChar w:fldCharType="end"/>
+                      </w:r>
+                      <w:r>
+                        <w:rPr>
+                          <w:color w:val="auto"/>
+                          <w:sz w:val="24"/>
+                          <w:szCs w:val="24"/>
+                        </w:rPr>
+                        <w:t xml:space="preserve"> - CIA Triangle</w:t>
+                      </w:r>
+                      <w:bookmarkEnd w:id="3"/>
+                    </w:p>
+                    <w:p>
+                      <w:pPr>
+                        <w:keepNext/>
+                      </w:pPr>
+                    </w:p>
+                  </w:txbxContent>
+                </v:textbox>
+              </v:shape>
+            </w:pict>
+          </mc:Fallback>
+        </mc:AlternateContent>
+      </w:r>
+      <w:r>
+        <w:rPr>
+          <w:noProof/>
+          <w:sz w:val="24"/>
+          <w:szCs w:val="24"/>
+        </w:rPr>
+        <w:drawing>
+          <wp:anchor distT="0" distB="0" distL="114300" distR="114300" simplePos="0" relativeHeight="251665408" behindDoc="0" locked="0" layoutInCell="1" allowOverlap="1" wp14:anchorId="4D3B95A3" wp14:editId="1920AC49">
+            <wp:simplePos x="0" y="0"/>
+            <wp:positionH relativeFrom="column">
+              <wp:posOffset>2937031</wp:posOffset>
+            </wp:positionH>
+            <wp:positionV relativeFrom="paragraph">
+              <wp:posOffset>5476</wp:posOffset>
+            </wp:positionV>
+            <wp:extent cx="2560955" cy="2335530"/>
+            <wp:effectExtent l="0" t="0" r="0" b="7620"/>
+            <wp:wrapThrough wrapText="bothSides">
+              <wp:wrapPolygon edited="0">
+                <wp:start x="0" y="0"/>
+                <wp:lineTo x="0" y="21494"/>
+                <wp:lineTo x="21370" y="21494"/>
+                <wp:lineTo x="21370" y="0"/>
+                <wp:lineTo x="0" y="0"/>
+              </wp:wrapPolygon>
+            </wp:wrapThrough>
+            <wp:docPr id="403584596" name="Picture 6" descr="A diagram of a triangle with Great Pyramid of Giza in the background&#10;&#10;AI-generated content may be incorrect."/>
+            <wp:cNvGraphicFramePr>
+              <a:graphicFrameLocks xmlns:a="http://schemas.openxmlformats.org/drawingml/2006/main" noChangeAspect="1"/>
+            </wp:cNvGraphicFramePr>
+            <a:graphic xmlns:a="http://schemas.openxmlformats.org/drawingml/2006/main">
+              <a:graphicData uri="http://schemas.openxmlformats.org/drawingml/2006/picture">
+                <pic:pic xmlns:pic="http://schemas.openxmlformats.org/drawingml/2006/picture">
+                  <pic:nvPicPr>
+                    <pic:cNvPr id="403584596" name="Picture 6" descr="A diagram of a triangle with Great Pyramid of Giza in the background&#10;&#10;AI-generated content may be incorrect."/>
+                    <pic:cNvPicPr/>
+                  </pic:nvPicPr>
+                  <pic:blipFill rotWithShape="1">
+                    <a:blip r:embed="rId13">
+                      <a:extLst>
+                        <a:ext uri="{28A0092B-C50C-407E-A947-70E740481C1C}">
+                          <a14:useLocalDpi xmlns:a14="http://schemas.microsoft.com/office/drawing/2010/main" val="0"/>
+                        </a:ext>
+                      </a:extLst>
+                    </a:blip>
+                    <a:srcRect l="9226" t="7206" r="10390" b="15001"/>
+                    <a:stretch/>
+                  </pic:blipFill>
+                  <pic:spPr bwMode="auto">
+                    <a:xfrm>
+                      <a:off x="0" y="0"/>
+                      <a:ext cx="2560955" cy="2335530"/>
+                    </a:xfrm>
+                    <a:prstGeom prst="rect">
+                      <a:avLst/>
+                    </a:prstGeom>
+                    <a:ln>
+                      <a:noFill/>
+                    </a:ln>
+                    <a:extLst>
+                      <a:ext uri="{53640926-AAD7-44D8-BBD7-CCE9431645EC}">
+                        <a14:shadowObscured xmlns:a14="http://schemas.microsoft.com/office/drawing/2010/main"/>
+                      </a:ext>
+                    </a:extLst>
+                  </pic:spPr>
+                </pic:pic>
+              </a:graphicData>
+            </a:graphic>
+            <wp14:sizeRelH relativeFrom="margin">
+              <wp14:pctWidth>0</wp14:pctWidth>
+            </wp14:sizeRelH>
+            <wp14:sizeRelV relativeFrom="margin">
+              <wp14:pctHeight>0</wp14:pctHeight>
+            </wp14:sizeRelV>
+          </wp:anchor>
+        </w:drawing>
+      </w:r>
+      <w:r>
+        <w:rPr>
+          <w:sz w:val="24"/>
+          <w:szCs w:val="24"/>
+        </w:rPr>
+        <w:t>Integrity – preventing/ detecting unauthorized access from altering/tampering data, making sure this data is authentic and reliable.</w:t>
+      </w:r>
+      <w:r>
+        <w:rPr>
+          <w:sz w:val="24"/>
+          <w:szCs w:val="24"/>
+        </w:rPr>
+        <w:t xml:space="preserve"> </w:t>
+      </w:r>
+      <w:r>
+        <w:rPr>
+          <w:sz w:val="24"/>
+          <w:szCs w:val="24"/>
+        </w:rPr>
+        <w:t>(Stamp, 2011)</w:t>
+      </w:r>
+    </w:p>
+    <w:p>
+      <w:pPr>
+        <w:pStyle w:val="ListParagraph"/>
+        <w:rPr>
+          <w:sz w:val="24"/>
+          <w:szCs w:val="24"/>
+        </w:rPr>
+      </w:pPr>
+    </w:p>
+    <w:p>
+      <w:pPr>
+        <w:pStyle w:val="ListParagraph"/>
+        <w:numPr>
+          <w:ilvl w:val="0"/>
+          <w:numId w:val="13"/>
+        </w:numPr>
+        <w:rPr>
+          <w:sz w:val="24"/>
+          <w:szCs w:val="24"/>
+        </w:rPr>
+      </w:pPr>
+      <w:r>
+        <w:rPr>
+          <w:sz w:val="24"/>
+          <w:szCs w:val="24"/>
+        </w:rPr>
+        <w:t>Availability – making data available to the required personnel</w:t>
+      </w:r>
+      <w:r>
+        <w:rPr>
+          <w:sz w:val="24"/>
+          <w:szCs w:val="24"/>
+        </w:rPr>
+        <w:t xml:space="preserve"> when needed</w:t>
+      </w:r>
+      <w:r>
+        <w:rPr>
+          <w:sz w:val="24"/>
+          <w:szCs w:val="24"/>
+        </w:rPr>
+        <w:t xml:space="preserve"> to allow an organisation to function as it should</w:t>
+      </w:r>
+      <w:r>
+        <w:rPr>
+          <w:sz w:val="24"/>
+          <w:szCs w:val="24"/>
+        </w:rPr>
+        <w:t>.</w:t>
+      </w:r>
+      <w:r>
+        <w:rPr>
+          <w:sz w:val="24"/>
+          <w:szCs w:val="24"/>
+        </w:rPr>
+        <w:t xml:space="preserve"> </w:t>
+      </w:r>
+      <w:r>
+        <w:rPr>
+          <w:sz w:val="24"/>
+          <w:szCs w:val="24"/>
+        </w:rPr>
+        <w:t>(Fortinet, 2023)</w:t>
+      </w:r>
+    </w:p>
+    <w:p>
+      <w:pPr>
+        <w:rPr>
+          <w:sz w:val="24"/>
+          <w:szCs w:val="24"/>
+        </w:rPr>
+      </w:pPr>
+    </w:p>
+    <w:p>
+      <w:pPr>
+        <w:pStyle w:val="Heading2"/>
         <w:rPr>
           <w:sz w:val="26"/>
           <w:szCs w:val="26"/>
         </w:rPr>
-        <w:t>ISo/IEC 27001</w:t>
-      </w:r>
-      <w:bookmarkEnd w:id="2"/>
-    </w:p>
-    <w:p>
-      <w:pPr>
+      </w:pPr>
+      <w:bookmarkStart w:id="4" w:name="_Toc193356118"/>
+      <w:r>
         <w:rPr>
           <w:sz w:val="26"/>
           <w:szCs w:val="26"/>
         </w:rPr>
-      </w:pPr>
-    </w:p>
-    <w:p>
-      <w:pPr>
-        <w:pStyle w:val="Heading2"/>
+        <w:lastRenderedPageBreak/>
+        <w:t>ISo/IEC 27001</w:t>
+      </w:r>
+      <w:bookmarkEnd w:id="4"/>
+      <w:r>
         <w:rPr>
           <w:sz w:val="26"/>
           <w:szCs w:val="26"/>
         </w:rPr>
-      </w:pPr>
-      <w:bookmarkStart w:id="3" w:name="_Toc193356119"/>
-      <w:r>
+        <w:t xml:space="preserve"> &amp; 27005</w:t>
+      </w:r>
+    </w:p>
+    <w:p>
+      <w:pPr>
         <w:rPr>
           <w:sz w:val="26"/>
           <w:szCs w:val="26"/>
         </w:rPr>
-        <w:t>Nist SP 800-30</w:t>
-      </w:r>
-      <w:bookmarkEnd w:id="3"/>
-    </w:p>
-    <w:p>
-      <w:pPr>
+      </w:pPr>
+      <w:r>
         <w:rPr>
           <w:sz w:val="26"/>
           <w:szCs w:val="26"/>
         </w:rPr>
-      </w:pPr>
-    </w:p>
-    <w:p>
-      <w:pPr>
-        <w:pStyle w:val="Heading1"/>
+        <w:t>The ISO/IEC 27001</w:t>
+      </w:r>
+      <w:r>
         <w:rPr>
           <w:sz w:val="26"/>
           <w:szCs w:val="26"/>
         </w:rPr>
-      </w:pPr>
-      <w:bookmarkStart w:id="4" w:name="_Toc193356120"/>
+        <w:t xml:space="preserve"> and 27005</w:t>
+      </w:r>
       <w:r>
         <w:rPr>
           <w:sz w:val="26"/>
           <w:szCs w:val="26"/>
         </w:rPr>
-        <w:t>Risk identification</w:t>
-      </w:r>
-      <w:bookmarkEnd w:id="4"/>
-    </w:p>
-    <w:p>
-      <w:pPr>
+        <w:t xml:space="preserve"> is the </w:t>
+      </w:r>
+      <w:r>
         <w:rPr>
           <w:sz w:val="26"/>
           <w:szCs w:val="26"/>
         </w:rPr>
-      </w:pPr>
-    </w:p>
-    <w:p>
-      <w:pPr>
-        <w:pStyle w:val="Heading2"/>
+        <w:t xml:space="preserve">most used </w:t>
+      </w:r>
+      <w:r>
         <w:rPr>
           <w:sz w:val="26"/>
           <w:szCs w:val="26"/>
         </w:rPr>
-      </w:pPr>
-      <w:bookmarkStart w:id="5" w:name="_Toc193356121"/>
+        <w:t xml:space="preserve">standard of certification  (a credential that validates a </w:t>
+      </w:r>
       <w:r>
         <w:rPr>
           <w:sz w:val="26"/>
           <w:szCs w:val="26"/>
         </w:rPr>
-        <w:t>Asset identification</w:t>
-      </w:r>
-      <w:bookmarkEnd w:id="5"/>
-    </w:p>
-    <w:p>
-      <w:pPr>
+        <w:t xml:space="preserve">company’s </w:t>
+      </w:r>
+      <w:r>
         <w:rPr>
           <w:sz w:val="26"/>
           <w:szCs w:val="26"/>
         </w:rPr>
-      </w:pPr>
-    </w:p>
-    <w:p>
-      <w:pPr>
-        <w:pStyle w:val="Heading1"/>
+        <w:t xml:space="preserve">proficiency in </w:t>
+      </w:r>
+      <w:r>
         <w:rPr>
           <w:sz w:val="26"/>
           <w:szCs w:val="26"/>
         </w:rPr>
-      </w:pPr>
-      <w:bookmarkStart w:id="6" w:name="_Toc193356122"/>
+        <w:t>an Information Security Management System (ISMS)</w:t>
+      </w:r>
       <w:r>
         <w:rPr>
           <w:sz w:val="26"/>
           <w:szCs w:val="26"/>
         </w:rPr>
-        <w:t>Risk analysis and evaluation</w:t>
-      </w:r>
-      <w:bookmarkEnd w:id="6"/>
-    </w:p>
-    <w:p>
-      <w:pPr>
+        <w:t xml:space="preserve">) within the </w:t>
+      </w:r>
+      <w:r>
         <w:rPr>
           <w:sz w:val="26"/>
           <w:szCs w:val="26"/>
         </w:rPr>
-      </w:pPr>
-    </w:p>
-    <w:p>
-      <w:pPr>
-        <w:pStyle w:val="Heading1"/>
+        <w:t>InfoSec field.</w:t>
+      </w:r>
+      <w:r>
         <w:rPr>
           <w:sz w:val="26"/>
           <w:szCs w:val="26"/>
         </w:rPr>
-      </w:pPr>
-      <w:bookmarkStart w:id="7" w:name="_Toc193356123"/>
+        <w:t xml:space="preserve"> ISO/IEC 27001 provides companies with guidance for improving an ISMS, ensuring high degree of quality to safety and security, providing a centralised framework, respond to evolving risks and reduce vulnerability to </w:t>
+      </w:r>
       <w:r>
         <w:rPr>
           <w:sz w:val="26"/>
           <w:szCs w:val="26"/>
         </w:rPr>
+        <w:t>cyber-attacks</w:t>
+      </w:r>
+      <w:r>
+        <w:rPr>
+          <w:sz w:val="26"/>
+          <w:szCs w:val="26"/>
+        </w:rPr>
+        <w:t xml:space="preserve">. </w:t>
+      </w:r>
+      <w:r>
+        <w:rPr>
+          <w:sz w:val="26"/>
+          <w:szCs w:val="26"/>
+        </w:rPr>
+        <w:t>(ISO, 2022)</w:t>
+      </w:r>
+      <w:r>
+        <w:rPr>
+          <w:sz w:val="26"/>
+          <w:szCs w:val="26"/>
+        </w:rPr>
+        <w:t xml:space="preserve"> ISO/IEC 27001 contains 5 primary steps of implementation:</w:t>
+      </w:r>
+    </w:p>
+    <w:p>
+      <w:pPr>
+        <w:pStyle w:val="ListParagraph"/>
+        <w:numPr>
+          <w:ilvl w:val="0"/>
+          <w:numId w:val="14"/>
+        </w:numPr>
+        <w:rPr>
+          <w:sz w:val="26"/>
+          <w:szCs w:val="26"/>
+        </w:rPr>
+      </w:pPr>
+      <w:r>
+        <w:rPr>
+          <w:sz w:val="26"/>
+          <w:szCs w:val="26"/>
+        </w:rPr>
+        <w:t>Def</w:t>
+      </w:r>
+      <w:r>
+        <w:rPr>
+          <w:sz w:val="26"/>
+          <w:szCs w:val="26"/>
+        </w:rPr>
+        <w:t>ine Scope and Objectives</w:t>
+      </w:r>
+    </w:p>
+    <w:p>
+      <w:pPr>
+        <w:pStyle w:val="ListParagraph"/>
+        <w:numPr>
+          <w:ilvl w:val="0"/>
+          <w:numId w:val="14"/>
+        </w:numPr>
+        <w:rPr>
+          <w:sz w:val="26"/>
+          <w:szCs w:val="26"/>
+        </w:rPr>
+      </w:pPr>
+      <w:r>
+        <w:rPr>
+          <w:sz w:val="26"/>
+          <w:szCs w:val="26"/>
+        </w:rPr>
+        <w:t>Conduct Risk Assessment</w:t>
+      </w:r>
+    </w:p>
+    <w:p>
+      <w:pPr>
+        <w:pStyle w:val="ListParagraph"/>
+        <w:numPr>
+          <w:ilvl w:val="0"/>
+          <w:numId w:val="14"/>
+        </w:numPr>
+        <w:rPr>
+          <w:sz w:val="26"/>
+          <w:szCs w:val="26"/>
+        </w:rPr>
+      </w:pPr>
+      <w:r>
+        <w:rPr>
+          <w:sz w:val="26"/>
+          <w:szCs w:val="26"/>
+        </w:rPr>
+        <w:t>Implement Security Controls</w:t>
+      </w:r>
+    </w:p>
+    <w:p>
+      <w:pPr>
+        <w:pStyle w:val="ListParagraph"/>
+        <w:numPr>
+          <w:ilvl w:val="0"/>
+          <w:numId w:val="14"/>
+        </w:numPr>
+        <w:rPr>
+          <w:sz w:val="26"/>
+          <w:szCs w:val="26"/>
+        </w:rPr>
+      </w:pPr>
+      <w:r>
+        <w:rPr>
+          <w:sz w:val="26"/>
+          <w:szCs w:val="26"/>
+        </w:rPr>
+        <w:t>Monitor and Review Performance</w:t>
+      </w:r>
+    </w:p>
+    <w:p>
+      <w:pPr>
+        <w:pStyle w:val="ListParagraph"/>
+        <w:numPr>
+          <w:ilvl w:val="0"/>
+          <w:numId w:val="14"/>
+        </w:numPr>
+        <w:rPr>
+          <w:sz w:val="26"/>
+          <w:szCs w:val="26"/>
+        </w:rPr>
+      </w:pPr>
+      <w:r>
+        <w:rPr>
+          <w:sz w:val="26"/>
+          <w:szCs w:val="26"/>
+        </w:rPr>
+        <w:t>Continuous Reiteration and Improvement</w:t>
+      </w:r>
+    </w:p>
+    <w:p>
+      <w:pPr>
+        <w:rPr>
+          <w:sz w:val="26"/>
+          <w:szCs w:val="26"/>
+        </w:rPr>
+      </w:pPr>
+      <w:r>
+        <w:rPr>
+          <w:noProof/>
+          <w:sz w:val="26"/>
+          <w:szCs w:val="26"/>
+        </w:rPr>
+        <w:drawing>
+          <wp:anchor distT="0" distB="0" distL="114300" distR="114300" simplePos="0" relativeHeight="251668480" behindDoc="1" locked="0" layoutInCell="1" allowOverlap="1" wp14:anchorId="4C1D30B9" wp14:editId="69148682">
+            <wp:simplePos x="0" y="0"/>
+            <wp:positionH relativeFrom="margin">
+              <wp:align>left</wp:align>
+            </wp:positionH>
+            <wp:positionV relativeFrom="paragraph">
+              <wp:posOffset>785081</wp:posOffset>
+            </wp:positionV>
+            <wp:extent cx="4933950" cy="2867025"/>
+            <wp:effectExtent l="0" t="0" r="0" b="9525"/>
+            <wp:wrapThrough wrapText="bothSides">
+              <wp:wrapPolygon edited="0">
+                <wp:start x="0" y="0"/>
+                <wp:lineTo x="0" y="21528"/>
+                <wp:lineTo x="21517" y="21528"/>
+                <wp:lineTo x="21517" y="0"/>
+                <wp:lineTo x="0" y="0"/>
+              </wp:wrapPolygon>
+            </wp:wrapThrough>
+            <wp:docPr id="1040509031" name="Picture 7"/>
+            <wp:cNvGraphicFramePr>
+              <a:graphicFrameLocks xmlns:a="http://schemas.openxmlformats.org/drawingml/2006/main" noChangeAspect="1"/>
+            </wp:cNvGraphicFramePr>
+            <a:graphic xmlns:a="http://schemas.openxmlformats.org/drawingml/2006/main">
+              <a:graphicData uri="http://schemas.openxmlformats.org/drawingml/2006/picture">
+                <pic:pic xmlns:pic="http://schemas.openxmlformats.org/drawingml/2006/picture">
+                  <pic:nvPicPr>
+                    <pic:cNvPr id="0" name="Picture 2"/>
+                    <pic:cNvPicPr>
+                      <a:picLocks noChangeAspect="1" noChangeArrowheads="1"/>
+                    </pic:cNvPicPr>
+                  </pic:nvPicPr>
+                  <pic:blipFill>
+                    <a:blip r:embed="rId14">
+                      <a:extLst>
+                        <a:ext uri="{28A0092B-C50C-407E-A947-70E740481C1C}">
+                          <a14:useLocalDpi xmlns:a14="http://schemas.microsoft.com/office/drawing/2010/main" val="0"/>
+                        </a:ext>
+                      </a:extLst>
+                    </a:blip>
+                    <a:srcRect/>
+                    <a:stretch>
+                      <a:fillRect/>
+                    </a:stretch>
+                  </pic:blipFill>
+                  <pic:spPr bwMode="auto">
+                    <a:xfrm>
+                      <a:off x="0" y="0"/>
+                      <a:ext cx="4933950" cy="2867025"/>
+                    </a:xfrm>
+                    <a:prstGeom prst="rect">
+                      <a:avLst/>
+                    </a:prstGeom>
+                    <a:noFill/>
+                  </pic:spPr>
+                </pic:pic>
+              </a:graphicData>
+            </a:graphic>
+          </wp:anchor>
+        </w:drawing>
+      </w:r>
+      <w:r>
+        <w:rPr>
+          <w:sz w:val="26"/>
+          <w:szCs w:val="26"/>
+        </w:rPr>
+        <w:t>ISO/IEC 27001 also gauges risks of events through a risk assessment, calculated via Likelihood times by Impact/Consequences relating to the CIA Triangle.</w:t>
+      </w:r>
+    </w:p>
+    <w:p>
+      <w:pPr>
+        <w:rPr>
+          <w:sz w:val="26"/>
+          <w:szCs w:val="26"/>
+        </w:rPr>
+      </w:pPr>
+    </w:p>
+    <w:p>
+      <w:pPr>
+        <w:rPr>
+          <w:sz w:val="26"/>
+          <w:szCs w:val="26"/>
+        </w:rPr>
+      </w:pPr>
+    </w:p>
+    <w:p>
+      <w:pPr>
+        <w:rPr>
+          <w:sz w:val="26"/>
+          <w:szCs w:val="26"/>
+        </w:rPr>
+      </w:pPr>
+    </w:p>
+    <w:p>
+      <w:pPr>
+        <w:rPr>
+          <w:sz w:val="26"/>
+          <w:szCs w:val="26"/>
+        </w:rPr>
+      </w:pPr>
+    </w:p>
+    <w:p>
+      <w:pPr>
+        <w:rPr>
+          <w:sz w:val="26"/>
+          <w:szCs w:val="26"/>
+        </w:rPr>
+      </w:pPr>
+    </w:p>
+    <w:p>
+      <w:pPr>
+        <w:rPr>
+          <w:sz w:val="26"/>
+          <w:szCs w:val="26"/>
+        </w:rPr>
+      </w:pPr>
+    </w:p>
+    <w:p>
+      <w:pPr>
+        <w:pStyle w:val="Caption"/>
+        <w:rPr>
+          <w:color w:val="auto"/>
+          <w:sz w:val="24"/>
+          <w:szCs w:val="24"/>
+        </w:rPr>
+      </w:pPr>
+      <w:bookmarkStart w:id="5" w:name="_Toc193716488"/>
+      <w:r>
+        <w:rPr>
+          <w:color w:val="auto"/>
+          <w:sz w:val="24"/>
+          <w:szCs w:val="24"/>
+        </w:rPr>
+        <w:t xml:space="preserve">Figure </w:t>
+      </w:r>
+      <w:r>
+        <w:rPr>
+          <w:color w:val="auto"/>
+          <w:sz w:val="24"/>
+          <w:szCs w:val="24"/>
+        </w:rPr>
+        <w:fldChar w:fldCharType="begin"/>
+      </w:r>
+      <w:r>
+        <w:rPr>
+          <w:color w:val="auto"/>
+          <w:sz w:val="24"/>
+          <w:szCs w:val="24"/>
+        </w:rPr>
+        <w:instrText xml:space="preserve"> SEQ Figure \* ARABIC </w:instrText>
+      </w:r>
+      <w:r>
+        <w:rPr>
+          <w:color w:val="auto"/>
+          <w:sz w:val="24"/>
+          <w:szCs w:val="24"/>
+        </w:rPr>
+        <w:fldChar w:fldCharType="separate"/>
+      </w:r>
+      <w:r>
+        <w:rPr>
+          <w:noProof/>
+          <w:color w:val="auto"/>
+          <w:sz w:val="24"/>
+          <w:szCs w:val="24"/>
+        </w:rPr>
+        <w:t>2</w:t>
+      </w:r>
+      <w:r>
+        <w:rPr>
+          <w:color w:val="auto"/>
+          <w:sz w:val="24"/>
+          <w:szCs w:val="24"/>
+        </w:rPr>
+        <w:fldChar w:fldCharType="end"/>
+      </w:r>
+      <w:r>
+        <w:rPr>
+          <w:color w:val="auto"/>
+          <w:sz w:val="24"/>
+          <w:szCs w:val="24"/>
+        </w:rPr>
+        <w:t xml:space="preserve"> - ISO/IEC 27001 Risk Matrix</w:t>
+      </w:r>
+      <w:bookmarkEnd w:id="5"/>
+    </w:p>
+    <w:p>
+      <w:pPr>
+        <w:rPr>
+          <w:sz w:val="24"/>
+          <w:szCs w:val="24"/>
+        </w:rPr>
+      </w:pPr>
+      <w:r>
+        <w:rPr>
+          <w:sz w:val="24"/>
+          <w:szCs w:val="24"/>
+        </w:rPr>
+        <w:t xml:space="preserve">Source - </w:t>
+      </w:r>
+      <w:r>
+        <w:rPr>
+          <w:sz w:val="24"/>
+          <w:szCs w:val="24"/>
+        </w:rPr>
+        <w:t>(Pope, 2023)</w:t>
+      </w:r>
+    </w:p>
+    <w:p>
+      <w:pPr>
+        <w:rPr>
+          <w:sz w:val="24"/>
+          <w:szCs w:val="24"/>
+        </w:rPr>
+      </w:pPr>
+      <w:r>
+        <w:rPr>
+          <w:sz w:val="24"/>
+          <w:szCs w:val="24"/>
+        </w:rPr>
+        <w:t xml:space="preserve">The reason other certifications and standards exist, compared to the seemingly primarily regarded ISO/IEC 27001, is due to the problem that comes to ISO/IEC 27001. ISO/IEC 27001 standard is a very difficult and lengthy pursuit of the certification. The standard requires significant time and financial resources into </w:t>
+      </w:r>
+      <w:r>
+        <w:rPr>
+          <w:sz w:val="24"/>
+          <w:szCs w:val="24"/>
+        </w:rPr>
+        <w:lastRenderedPageBreak/>
+        <w:t xml:space="preserve">achieving the </w:t>
+      </w:r>
+      <w:r>
+        <w:rPr>
+          <w:sz w:val="24"/>
+          <w:szCs w:val="24"/>
+        </w:rPr>
+        <w:t xml:space="preserve">relevant </w:t>
+      </w:r>
+      <w:r>
+        <w:rPr>
+          <w:sz w:val="24"/>
+          <w:szCs w:val="24"/>
+        </w:rPr>
+        <w:t>certification, that whilst large companies can afford, smaller companies may not hold the capabilities to perform the demands ISO/IEC 27001 requires. It also holds the risk of companies focusing on complying with requirements over actual security needs.</w:t>
+      </w:r>
+    </w:p>
+    <w:p>
+      <w:pPr>
+        <w:pStyle w:val="Heading2"/>
+        <w:rPr>
+          <w:sz w:val="26"/>
+          <w:szCs w:val="26"/>
+        </w:rPr>
+      </w:pPr>
+      <w:bookmarkStart w:id="6" w:name="_Toc193356119"/>
+      <w:r>
+        <w:rPr>
+          <w:sz w:val="26"/>
+          <w:szCs w:val="26"/>
+        </w:rPr>
+        <w:t>Nist SP 800-30</w:t>
+      </w:r>
+      <w:bookmarkEnd w:id="6"/>
+    </w:p>
+    <w:p>
+      <w:pPr>
+        <w:rPr>
+          <w:sz w:val="24"/>
+          <w:szCs w:val="24"/>
+        </w:rPr>
+      </w:pPr>
+      <w:r>
+        <w:rPr>
+          <w:sz w:val="24"/>
+          <w:szCs w:val="24"/>
+        </w:rPr>
+        <w:t>The NIST SP 800-30 is an alternative to ISO/IEC 27001, developed by the US National Institute of Standards and Technology.</w:t>
+      </w:r>
+      <w:r>
+        <w:rPr>
+          <w:sz w:val="24"/>
+          <w:szCs w:val="24"/>
+        </w:rPr>
+        <w:t xml:space="preserve"> NIST SP 800-30 is a risk assessment guideline</w:t>
+      </w:r>
+      <w:r>
+        <w:rPr>
+          <w:sz w:val="24"/>
+          <w:szCs w:val="24"/>
+        </w:rPr>
+        <w:t xml:space="preserve"> for conducting risk assessments </w:t>
+      </w:r>
+      <w:r>
+        <w:rPr>
+          <w:sz w:val="24"/>
+          <w:szCs w:val="24"/>
+        </w:rPr>
+        <w:t xml:space="preserve">and managements </w:t>
+      </w:r>
+      <w:r>
+        <w:rPr>
+          <w:sz w:val="24"/>
+          <w:szCs w:val="24"/>
+        </w:rPr>
+        <w:t>of systems and organisations.</w:t>
+      </w:r>
+      <w:r>
+        <w:rPr>
+          <w:rFonts w:ascii="Times New Roman" w:eastAsia="Times New Roman" w:hAnsi="Times New Roman" w:cs="Times New Roman"/>
+          <w:sz w:val="24"/>
+          <w:szCs w:val="24"/>
+        </w:rPr>
+        <w:t xml:space="preserve"> </w:t>
+      </w:r>
+      <w:r>
+        <w:rPr>
+          <w:sz w:val="24"/>
+          <w:szCs w:val="24"/>
+        </w:rPr>
+        <w:t>(NIST, 2012</w:t>
+      </w:r>
+      <w:r>
+        <w:rPr>
+          <w:sz w:val="24"/>
+          <w:szCs w:val="24"/>
+        </w:rPr>
+        <w:t>)</w:t>
+      </w:r>
+      <w:r>
+        <w:rPr>
+          <w:sz w:val="24"/>
+          <w:szCs w:val="24"/>
+        </w:rPr>
+        <w:t xml:space="preserve"> The process of NIST SP 800-30 </w:t>
+      </w:r>
+      <w:r>
+        <w:rPr>
+          <w:sz w:val="24"/>
+          <w:szCs w:val="24"/>
+        </w:rPr>
+        <w:t>risk assessment preparation</w:t>
+      </w:r>
+      <w:r>
+        <w:rPr>
+          <w:sz w:val="24"/>
+          <w:szCs w:val="24"/>
+        </w:rPr>
+        <w:t xml:space="preserve"> according to the </w:t>
+      </w:r>
+      <w:r>
+        <w:rPr>
+          <w:sz w:val="24"/>
+          <w:szCs w:val="24"/>
+        </w:rPr>
+        <w:t xml:space="preserve">(NIST, 2012) </w:t>
+      </w:r>
+      <w:r>
+        <w:rPr>
+          <w:sz w:val="24"/>
+          <w:szCs w:val="24"/>
+        </w:rPr>
+        <w:t>documentation</w:t>
+      </w:r>
+      <w:r>
+        <w:rPr>
+          <w:sz w:val="24"/>
+          <w:szCs w:val="24"/>
+        </w:rPr>
+        <w:t xml:space="preserve"> follows:</w:t>
+      </w:r>
+    </w:p>
+    <w:p>
+      <w:pPr>
+        <w:pStyle w:val="ListParagraph"/>
+        <w:numPr>
+          <w:ilvl w:val="0"/>
+          <w:numId w:val="17"/>
+        </w:numPr>
+        <w:rPr>
+          <w:sz w:val="24"/>
+          <w:szCs w:val="24"/>
+        </w:rPr>
+      </w:pPr>
+      <w:r>
+        <w:rPr>
+          <w:sz w:val="24"/>
+          <w:szCs w:val="24"/>
+        </w:rPr>
+        <w:t>Identify Purpose – Identify the purpose via the information that is assessed</w:t>
+      </w:r>
+      <w:r>
+        <w:rPr>
+          <w:sz w:val="24"/>
+          <w:szCs w:val="24"/>
+        </w:rPr>
+        <w:t xml:space="preserve"> and the expected outcome.</w:t>
+      </w:r>
+    </w:p>
+    <w:p>
+      <w:pPr>
+        <w:pStyle w:val="ListParagraph"/>
+        <w:numPr>
+          <w:ilvl w:val="0"/>
+          <w:numId w:val="17"/>
+        </w:numPr>
+        <w:rPr>
+          <w:sz w:val="24"/>
+          <w:szCs w:val="24"/>
+        </w:rPr>
+      </w:pPr>
+      <w:r>
+        <w:rPr>
+          <w:sz w:val="24"/>
+          <w:szCs w:val="24"/>
+        </w:rPr>
+        <w:t xml:space="preserve">Identify Scope </w:t>
+      </w:r>
+      <w:r>
+        <w:rPr>
+          <w:sz w:val="24"/>
+          <w:szCs w:val="24"/>
+        </w:rPr>
+        <w:t xml:space="preserve">– Identify the scope of the assessment in scale to the </w:t>
+      </w:r>
+      <w:r>
+        <w:rPr>
+          <w:sz w:val="24"/>
+          <w:szCs w:val="24"/>
+        </w:rPr>
+        <w:t>organisation’s</w:t>
+      </w:r>
+      <w:r>
+        <w:rPr>
+          <w:sz w:val="24"/>
+          <w:szCs w:val="24"/>
+        </w:rPr>
+        <w:t xml:space="preserve"> capabilities.</w:t>
+      </w:r>
+    </w:p>
+    <w:p>
+      <w:pPr>
+        <w:pStyle w:val="ListParagraph"/>
+        <w:numPr>
+          <w:ilvl w:val="0"/>
+          <w:numId w:val="17"/>
+        </w:numPr>
+        <w:rPr>
+          <w:sz w:val="24"/>
+          <w:szCs w:val="24"/>
+        </w:rPr>
+      </w:pPr>
+      <w:r>
+        <w:rPr>
+          <w:sz w:val="24"/>
+          <w:szCs w:val="24"/>
+        </w:rPr>
+        <w:t xml:space="preserve">Identify Assumptions and Constraints </w:t>
+      </w:r>
+      <w:r>
+        <w:rPr>
+          <w:sz w:val="24"/>
+          <w:szCs w:val="24"/>
+        </w:rPr>
+        <w:t>– Make clear the restrictions and limits of the assessment, what is acceptabl</w:t>
+      </w:r>
+      <w:r>
+        <w:rPr>
+          <w:sz w:val="24"/>
+          <w:szCs w:val="24"/>
+        </w:rPr>
+        <w:t>e.</w:t>
+      </w:r>
+    </w:p>
+    <w:p>
+      <w:pPr>
+        <w:pStyle w:val="ListParagraph"/>
+        <w:numPr>
+          <w:ilvl w:val="0"/>
+          <w:numId w:val="17"/>
+        </w:numPr>
+        <w:rPr>
+          <w:sz w:val="24"/>
+          <w:szCs w:val="24"/>
+        </w:rPr>
+      </w:pPr>
+      <w:r>
+        <w:rPr>
+          <w:sz w:val="24"/>
+          <w:szCs w:val="24"/>
+        </w:rPr>
+        <w:t xml:space="preserve">Identify Information Sources </w:t>
+      </w:r>
+      <w:r>
+        <w:rPr>
+          <w:sz w:val="24"/>
+          <w:szCs w:val="24"/>
+        </w:rPr>
+        <w:t>–</w:t>
+      </w:r>
+      <w:r>
+        <w:rPr>
+          <w:sz w:val="24"/>
+          <w:szCs w:val="24"/>
+        </w:rPr>
+        <w:t xml:space="preserve"> </w:t>
+      </w:r>
+      <w:r>
+        <w:rPr>
+          <w:sz w:val="24"/>
+          <w:szCs w:val="24"/>
+        </w:rPr>
+        <w:t>Identify the threats, vulnerabilities and impacts and what is the source of these.</w:t>
+      </w:r>
+    </w:p>
+    <w:p>
+      <w:pPr>
+        <w:pStyle w:val="ListParagraph"/>
+        <w:numPr>
+          <w:ilvl w:val="0"/>
+          <w:numId w:val="17"/>
+        </w:numPr>
+        <w:rPr>
+          <w:sz w:val="24"/>
+          <w:szCs w:val="24"/>
+        </w:rPr>
+      </w:pPr>
+      <w:r>
+        <w:rPr>
+          <w:sz w:val="24"/>
+          <w:szCs w:val="24"/>
+        </w:rPr>
+        <w:t xml:space="preserve">Identify Risk Model and Analytic Approach </w:t>
+      </w:r>
+      <w:r>
+        <w:rPr>
+          <w:sz w:val="24"/>
+          <w:szCs w:val="24"/>
+        </w:rPr>
+        <w:t>– Identify the risk model and approach to be used in the assessment.</w:t>
+      </w:r>
+    </w:p>
+    <w:p>
+      <w:pPr>
+        <w:rPr>
+          <w:sz w:val="24"/>
+          <w:szCs w:val="24"/>
+        </w:rPr>
+      </w:pPr>
+      <w:r>
+        <w:rPr>
+          <w:sz w:val="24"/>
+          <w:szCs w:val="24"/>
+        </w:rPr>
+        <w:t>NIST SP 800-30</w:t>
+      </w:r>
+      <w:r>
+        <w:rPr>
+          <w:sz w:val="24"/>
+          <w:szCs w:val="24"/>
+        </w:rPr>
+        <w:t xml:space="preserve"> documentation </w:t>
+      </w:r>
+      <w:r>
+        <w:rPr>
+          <w:sz w:val="24"/>
+          <w:szCs w:val="24"/>
+        </w:rPr>
+        <w:t xml:space="preserve">(NIST, 2012) </w:t>
+      </w:r>
+      <w:r>
+        <w:rPr>
+          <w:sz w:val="24"/>
+          <w:szCs w:val="24"/>
+        </w:rPr>
+        <w:t xml:space="preserve"> </w:t>
+      </w:r>
+      <w:r>
+        <w:rPr>
+          <w:sz w:val="24"/>
+          <w:szCs w:val="24"/>
+        </w:rPr>
+        <w:t>also elaborates the 6 steps “tasks” to conducting a risk assessment following NIST SP 800-30 guidelines:</w:t>
+      </w:r>
+    </w:p>
+    <w:p>
+      <w:pPr>
+        <w:pStyle w:val="ListParagraph"/>
+        <w:numPr>
+          <w:ilvl w:val="0"/>
+          <w:numId w:val="18"/>
+        </w:numPr>
+        <w:rPr>
+          <w:sz w:val="24"/>
+          <w:szCs w:val="24"/>
+        </w:rPr>
+      </w:pPr>
+      <w:r>
+        <w:rPr>
+          <w:sz w:val="24"/>
+          <w:szCs w:val="24"/>
+        </w:rPr>
+        <w:t>Identify Threat Sources</w:t>
+      </w:r>
+    </w:p>
+    <w:p>
+      <w:pPr>
+        <w:pStyle w:val="ListParagraph"/>
+        <w:numPr>
+          <w:ilvl w:val="0"/>
+          <w:numId w:val="18"/>
+        </w:numPr>
+        <w:rPr>
+          <w:sz w:val="24"/>
+          <w:szCs w:val="24"/>
+        </w:rPr>
+      </w:pPr>
+      <w:r>
+        <w:rPr>
+          <w:sz w:val="24"/>
+          <w:szCs w:val="24"/>
+        </w:rPr>
+        <w:t>Identify Threat Events</w:t>
+      </w:r>
+    </w:p>
+    <w:p>
+      <w:pPr>
+        <w:pStyle w:val="ListParagraph"/>
+        <w:numPr>
+          <w:ilvl w:val="0"/>
+          <w:numId w:val="18"/>
+        </w:numPr>
+        <w:rPr>
+          <w:sz w:val="24"/>
+          <w:szCs w:val="24"/>
+        </w:rPr>
+      </w:pPr>
+      <w:r>
+        <w:rPr>
+          <w:sz w:val="24"/>
+          <w:szCs w:val="24"/>
+        </w:rPr>
+        <w:t xml:space="preserve">Identify Vulnerabilities </w:t>
+      </w:r>
+    </w:p>
+    <w:p>
+      <w:pPr>
+        <w:pStyle w:val="ListParagraph"/>
+        <w:numPr>
+          <w:ilvl w:val="0"/>
+          <w:numId w:val="18"/>
+        </w:numPr>
+        <w:rPr>
+          <w:sz w:val="24"/>
+          <w:szCs w:val="24"/>
+        </w:rPr>
+      </w:pPr>
+      <w:r>
+        <w:rPr>
+          <w:sz w:val="24"/>
+          <w:szCs w:val="24"/>
+        </w:rPr>
+        <w:t>Determine Likelihood of Threat Event</w:t>
+      </w:r>
+    </w:p>
+    <w:p>
+      <w:pPr>
+        <w:pStyle w:val="ListParagraph"/>
+        <w:numPr>
+          <w:ilvl w:val="0"/>
+          <w:numId w:val="18"/>
+        </w:numPr>
+        <w:rPr>
+          <w:sz w:val="24"/>
+          <w:szCs w:val="24"/>
+        </w:rPr>
+      </w:pPr>
+      <w:r>
+        <w:rPr>
+          <w:sz w:val="24"/>
+          <w:szCs w:val="24"/>
+        </w:rPr>
+        <w:t>Determine the Negative Impact of Threat Sources</w:t>
+      </w:r>
+    </w:p>
+    <w:p>
+      <w:pPr>
+        <w:pStyle w:val="ListParagraph"/>
+        <w:numPr>
+          <w:ilvl w:val="0"/>
+          <w:numId w:val="18"/>
+        </w:numPr>
+        <w:rPr>
+          <w:sz w:val="24"/>
+          <w:szCs w:val="24"/>
+        </w:rPr>
+      </w:pPr>
+      <w:r>
+        <w:rPr>
+          <w:noProof/>
+        </w:rPr>
+        <w:lastRenderedPageBreak/>
+        <w:drawing>
+          <wp:anchor distT="0" distB="0" distL="114300" distR="114300" simplePos="0" relativeHeight="251669504" behindDoc="0" locked="0" layoutInCell="1" allowOverlap="1" wp14:anchorId="3DBAADE5" wp14:editId="30D0B7F9">
+            <wp:simplePos x="0" y="0"/>
+            <wp:positionH relativeFrom="margin">
+              <wp:align>left</wp:align>
+            </wp:positionH>
+            <wp:positionV relativeFrom="paragraph">
+              <wp:posOffset>583268</wp:posOffset>
+            </wp:positionV>
+            <wp:extent cx="5727065" cy="1875790"/>
+            <wp:effectExtent l="0" t="0" r="6985" b="0"/>
+            <wp:wrapThrough wrapText="bothSides">
+              <wp:wrapPolygon edited="0">
+                <wp:start x="0" y="0"/>
+                <wp:lineTo x="0" y="21278"/>
+                <wp:lineTo x="21554" y="21278"/>
+                <wp:lineTo x="21554" y="0"/>
+                <wp:lineTo x="0" y="0"/>
+              </wp:wrapPolygon>
+            </wp:wrapThrough>
+            <wp:docPr id="1183491850" name="Picture 8" descr="A table with text on it&#10;&#10;AI-generated content may be incorrect."/>
+            <wp:cNvGraphicFramePr>
+              <a:graphicFrameLocks xmlns:a="http://schemas.openxmlformats.org/drawingml/2006/main" noChangeAspect="1"/>
+            </wp:cNvGraphicFramePr>
+            <a:graphic xmlns:a="http://schemas.openxmlformats.org/drawingml/2006/main">
+              <a:graphicData uri="http://schemas.openxmlformats.org/drawingml/2006/picture">
+                <pic:pic xmlns:pic="http://schemas.openxmlformats.org/drawingml/2006/picture">
+                  <pic:nvPicPr>
+                    <pic:cNvPr id="1183491850" name="Picture 8" descr="A table with text on it&#10;&#10;AI-generated content may be incorrect."/>
+                    <pic:cNvPicPr/>
+                  </pic:nvPicPr>
+                  <pic:blipFill>
+                    <a:blip r:embed="rId15">
+                      <a:extLst>
+                        <a:ext uri="{28A0092B-C50C-407E-A947-70E740481C1C}">
+                          <a14:useLocalDpi xmlns:a14="http://schemas.microsoft.com/office/drawing/2010/main" val="0"/>
+                        </a:ext>
+                      </a:extLst>
+                    </a:blip>
+                    <a:stretch>
+                      <a:fillRect/>
+                    </a:stretch>
+                  </pic:blipFill>
+                  <pic:spPr>
+                    <a:xfrm>
+                      <a:off x="0" y="0"/>
+                      <a:ext cx="5727065" cy="1875790"/>
+                    </a:xfrm>
+                    <a:prstGeom prst="rect">
+                      <a:avLst/>
+                    </a:prstGeom>
+                  </pic:spPr>
+                </pic:pic>
+              </a:graphicData>
+            </a:graphic>
+            <wp14:sizeRelH relativeFrom="margin">
+              <wp14:pctWidth>0</wp14:pctWidth>
+            </wp14:sizeRelH>
+            <wp14:sizeRelV relativeFrom="margin">
+              <wp14:pctHeight>0</wp14:pctHeight>
+            </wp14:sizeRelV>
+          </wp:anchor>
+        </w:drawing>
+      </w:r>
+      <w:r>
+        <w:rPr>
+          <w:sz w:val="24"/>
+          <w:szCs w:val="24"/>
+        </w:rPr>
+        <w:t>Determine Risks via the calculation (Likelihood x Impact)</w:t>
+      </w:r>
+    </w:p>
+    <w:p>
+      <w:pPr>
+        <w:pStyle w:val="Caption"/>
+        <w:rPr>
+          <w:color w:val="auto"/>
+          <w:sz w:val="24"/>
+          <w:szCs w:val="24"/>
+        </w:rPr>
+      </w:pPr>
+      <w:bookmarkStart w:id="7" w:name="_Toc193716489"/>
+      <w:r>
+        <w:rPr>
+          <w:color w:val="auto"/>
+          <w:sz w:val="24"/>
+          <w:szCs w:val="24"/>
+        </w:rPr>
+        <w:t xml:space="preserve">Figure </w:t>
+      </w:r>
+      <w:r>
+        <w:rPr>
+          <w:color w:val="auto"/>
+          <w:sz w:val="24"/>
+          <w:szCs w:val="24"/>
+        </w:rPr>
+        <w:fldChar w:fldCharType="begin"/>
+      </w:r>
+      <w:r>
+        <w:rPr>
+          <w:color w:val="auto"/>
+          <w:sz w:val="24"/>
+          <w:szCs w:val="24"/>
+        </w:rPr>
+        <w:instrText xml:space="preserve"> SEQ Figure \* ARABIC </w:instrText>
+      </w:r>
+      <w:r>
+        <w:rPr>
+          <w:color w:val="auto"/>
+          <w:sz w:val="24"/>
+          <w:szCs w:val="24"/>
+        </w:rPr>
+        <w:fldChar w:fldCharType="separate"/>
+      </w:r>
+      <w:r>
+        <w:rPr>
+          <w:noProof/>
+          <w:color w:val="auto"/>
+          <w:sz w:val="24"/>
+          <w:szCs w:val="24"/>
+        </w:rPr>
+        <w:t>3</w:t>
+      </w:r>
+      <w:r>
+        <w:rPr>
+          <w:color w:val="auto"/>
+          <w:sz w:val="24"/>
+          <w:szCs w:val="24"/>
+        </w:rPr>
+        <w:fldChar w:fldCharType="end"/>
+      </w:r>
+      <w:r>
+        <w:rPr>
+          <w:color w:val="auto"/>
+          <w:sz w:val="24"/>
+          <w:szCs w:val="24"/>
+        </w:rPr>
+        <w:t xml:space="preserve"> - Risk Calculation</w:t>
+      </w:r>
+      <w:bookmarkEnd w:id="7"/>
+    </w:p>
+    <w:p>
+      <w:pPr>
+        <w:rPr>
+          <w:sz w:val="24"/>
+          <w:szCs w:val="24"/>
+        </w:rPr>
+      </w:pPr>
+      <w:r>
+        <w:rPr>
+          <w:sz w:val="24"/>
+          <w:szCs w:val="24"/>
+        </w:rPr>
+        <w:t>Source</w:t>
+      </w:r>
+      <w:r>
+        <w:rPr>
+          <w:sz w:val="24"/>
+          <w:szCs w:val="24"/>
+        </w:rPr>
+        <w:t>-</w:t>
+      </w:r>
+      <w:r>
+        <w:rPr>
+          <w:sz w:val="24"/>
+          <w:szCs w:val="24"/>
+        </w:rPr>
+        <w:t xml:space="preserve"> (</w:t>
+      </w:r>
+      <w:r>
+        <w:rPr>
+          <w:noProof/>
+          <w:sz w:val="24"/>
+          <w:szCs w:val="24"/>
+        </w:rPr>
+        <w:t>NIST, 2012)</w:t>
+      </w:r>
+    </w:p>
+    <w:p>
+      <w:pPr>
+        <w:rPr>
+          <w:sz w:val="24"/>
+          <w:szCs w:val="24"/>
+        </w:rPr>
+      </w:pPr>
+      <w:r>
+        <w:rPr>
+          <w:sz w:val="24"/>
+          <w:szCs w:val="24"/>
+        </w:rPr>
+        <w:t>Just as with ISO/IEC 27001, the NIST SP 800 series (therefore NIST SP 800-30) can be resource intensive, however due to the lack of financial demand, it allows smaller companies to have better chances to implement this standard.</w:t>
+      </w:r>
+    </w:p>
+    <w:p>
+      <w:pPr>
+        <w:pStyle w:val="Heading1"/>
+        <w:rPr>
+          <w:sz w:val="26"/>
+          <w:szCs w:val="26"/>
+        </w:rPr>
+      </w:pPr>
+      <w:r>
+        <w:rPr>
+          <w:sz w:val="26"/>
+          <w:szCs w:val="26"/>
+        </w:rPr>
+        <w:t>Methodology of Report</w:t>
+      </w:r>
+    </w:p>
+    <w:p>
+      <w:pPr>
+        <w:rPr>
+          <w:sz w:val="24"/>
+          <w:szCs w:val="24"/>
+        </w:rPr>
+      </w:pPr>
+      <w:r>
+        <w:rPr>
+          <w:sz w:val="24"/>
+          <w:szCs w:val="24"/>
+        </w:rPr>
+        <w:t xml:space="preserve">This report will be conducted via online research on vulnerabilities within the labelled systems and services within the brief of the New England Hospital. The primary source of information being the Common Vulnerabilities and Exposures (CVE) website which publicly displays and elaborates on computer </w:t>
+      </w:r>
+      <w:r>
+        <w:rPr>
+          <w:sz w:val="24"/>
+          <w:szCs w:val="24"/>
+        </w:rPr>
+        <w:t xml:space="preserve">system’s </w:t>
+      </w:r>
+      <w:r>
+        <w:rPr>
+          <w:sz w:val="24"/>
+          <w:szCs w:val="24"/>
+        </w:rPr>
+        <w:t xml:space="preserve">security faults/flaws. </w:t>
+      </w:r>
+      <w:r>
+        <w:rPr>
+          <w:sz w:val="24"/>
+          <w:szCs w:val="24"/>
+        </w:rPr>
+        <w:t>The CVE site will allow the author to find potential threats and gaps within the New England Hospital’s in-use systems to find threats and create a risk assessment.</w:t>
+      </w:r>
+    </w:p>
+    <w:p>
+      <w:pPr>
+        <w:rPr>
+          <w:sz w:val="24"/>
+          <w:szCs w:val="24"/>
+        </w:rPr>
+      </w:pPr>
+      <w:r>
+        <w:rPr>
+          <w:sz w:val="24"/>
+          <w:szCs w:val="24"/>
+        </w:rPr>
+        <w:t>An array of Virtual Machines (Via OracleVM) have also been used to simulate the hospitals systems. Allowing the Simulator to penetrate the systems to help identify the vulnerabilities and provide evidence to threats of the systems that are in use.</w:t>
+      </w:r>
+      <w:r>
+        <w:rPr>
+          <w:sz w:val="24"/>
+          <w:szCs w:val="24"/>
+        </w:rPr>
+        <w:t xml:space="preserve"> Kali Linux was utilised in accordance with the system environments due to its modularity and variety in tools that can be utilised.</w:t>
+      </w:r>
+    </w:p>
+    <w:p>
+      <w:pPr>
+        <w:pStyle w:val="Heading1"/>
+        <w:rPr>
+          <w:sz w:val="26"/>
+          <w:szCs w:val="26"/>
+        </w:rPr>
+      </w:pPr>
+      <w:bookmarkStart w:id="8" w:name="_Toc193356120"/>
+      <w:r>
+        <w:rPr>
+          <w:sz w:val="26"/>
+          <w:szCs w:val="26"/>
+        </w:rPr>
+        <w:t>Risk identification</w:t>
+      </w:r>
+      <w:bookmarkEnd w:id="8"/>
+    </w:p>
+    <w:p>
+      <w:pPr>
+        <w:rPr>
+          <w:sz w:val="26"/>
+          <w:szCs w:val="26"/>
+        </w:rPr>
+      </w:pPr>
+    </w:p>
+    <w:p>
+      <w:pPr>
+        <w:pStyle w:val="Heading2"/>
+        <w:rPr>
+          <w:sz w:val="26"/>
+          <w:szCs w:val="26"/>
+        </w:rPr>
+      </w:pPr>
+      <w:bookmarkStart w:id="9" w:name="_Toc193356121"/>
+      <w:r>
+        <w:rPr>
+          <w:sz w:val="26"/>
+          <w:szCs w:val="26"/>
+        </w:rPr>
+        <w:t>Asset identification</w:t>
+      </w:r>
+      <w:bookmarkEnd w:id="9"/>
+    </w:p>
+    <w:p>
+      <w:pPr>
+        <w:rPr>
+          <w:sz w:val="26"/>
+          <w:szCs w:val="26"/>
+        </w:rPr>
+      </w:pPr>
+      <w:r>
+        <w:rPr>
+          <w:sz w:val="26"/>
+          <w:szCs w:val="26"/>
+        </w:rPr>
+        <w:lastRenderedPageBreak/>
+        <w:t xml:space="preserve">Asset register </w:t>
+      </w:r>
+    </w:p>
+    <w:p>
+      <w:pPr>
+        <w:rPr>
+          <w:sz w:val="26"/>
+          <w:szCs w:val="26"/>
+        </w:rPr>
+      </w:pPr>
+      <w:r>
+        <w:rPr>
+          <w:sz w:val="26"/>
+          <w:szCs w:val="26"/>
+        </w:rPr>
+        <w:t>Software, hardware, data,</w:t>
+      </w:r>
+    </w:p>
+    <w:p>
+      <w:pPr>
+        <w:pStyle w:val="Heading1"/>
+        <w:rPr>
+          <w:sz w:val="26"/>
+          <w:szCs w:val="26"/>
+        </w:rPr>
+      </w:pPr>
+      <w:bookmarkStart w:id="10" w:name="_Toc193356122"/>
+      <w:r>
+        <w:rPr>
+          <w:sz w:val="26"/>
+          <w:szCs w:val="26"/>
+        </w:rPr>
+        <w:t>Risk analysis and evaluation</w:t>
+      </w:r>
+      <w:bookmarkEnd w:id="10"/>
+    </w:p>
+    <w:p>
+      <w:pPr>
+        <w:rPr>
+          <w:sz w:val="26"/>
+          <w:szCs w:val="26"/>
+        </w:rPr>
+      </w:pPr>
+    </w:p>
+    <w:p>
+      <w:pPr>
+        <w:pStyle w:val="Heading2"/>
+        <w:rPr>
+          <w:sz w:val="26"/>
+          <w:szCs w:val="26"/>
+        </w:rPr>
+      </w:pPr>
+      <w:r>
+        <w:rPr>
+          <w:sz w:val="26"/>
+          <w:szCs w:val="26"/>
+        </w:rPr>
+        <w:t>Mitigation</w:t>
+      </w:r>
+    </w:p>
+    <w:p/>
+    <w:p/>
+    <w:p/>
+    <w:p/>
+    <w:p>
+      <w:pPr>
+        <w:pStyle w:val="Heading1"/>
+        <w:rPr>
+          <w:sz w:val="26"/>
+          <w:szCs w:val="26"/>
+        </w:rPr>
+      </w:pPr>
+      <w:bookmarkStart w:id="11" w:name="_Toc193356123"/>
+      <w:r>
+        <w:rPr>
+          <w:sz w:val="26"/>
+          <w:szCs w:val="26"/>
+        </w:rPr>
         <w:t>References</w:t>
       </w:r>
-      <w:bookmarkEnd w:id="7"/>
+      <w:bookmarkEnd w:id="11"/>
     </w:p>
     <w:p>
       <w:pPr>
@@ -2335,7 +4414,7 @@
       </w:pPr>
     </w:p>
     <w:sectPr>
-      <w:footerReference w:type="default" r:id="rId13"/>
+      <w:footerReference w:type="default" r:id="rId16"/>
       <w:pgSz w:w="11906" w:h="16838"/>
       <w:pgMar w:top="1440" w:right="1800" w:bottom="1440" w:left="1800" w:header="720" w:footer="720" w:gutter="0"/>
       <w:pgNumType w:start="0"/>
@@ -2470,7 +4549,7 @@
             <w:noProof/>
             <w:snapToGrid w:val="0"/>
           </w:rPr>
-          <w:t>20/03/2025</w:t>
+          <w:t>24/03/2025</w:t>
         </w:r>
         <w:r>
           <w:rPr>
@@ -2702,6 +4781,184 @@
     </w:lvl>
   </w:abstractNum>
   <w:abstractNum w:abstractNumId="10" w15:restartNumberingAfterBreak="0">
+    <w:nsid w:val="1CA17431"/>
+    <w:multiLevelType w:val="hybridMultilevel"/>
+    <w:tmpl w:val="31C4A04A"/>
+    <w:lvl w:ilvl="0" w:tplc="0809000F">
+      <w:start w:val="1"/>
+      <w:numFmt w:val="decimal"/>
+      <w:lvlText w:val="%1."/>
+      <w:lvlJc w:val="left"/>
+      <w:pPr>
+        <w:ind w:left="720" w:hanging="360"/>
+      </w:pPr>
+      <w:rPr>
+        <w:rFonts w:hint="default"/>
+      </w:rPr>
+    </w:lvl>
+    <w:lvl w:ilvl="1" w:tplc="08090019" w:tentative="1">
+      <w:start w:val="1"/>
+      <w:numFmt w:val="lowerLetter"/>
+      <w:lvlText w:val="%2."/>
+      <w:lvlJc w:val="left"/>
+      <w:pPr>
+        <w:ind w:left="1440" w:hanging="360"/>
+      </w:pPr>
+    </w:lvl>
+    <w:lvl w:ilvl="2" w:tplc="0809001B" w:tentative="1">
+      <w:start w:val="1"/>
+      <w:numFmt w:val="lowerRoman"/>
+      <w:lvlText w:val="%3."/>
+      <w:lvlJc w:val="right"/>
+      <w:pPr>
+        <w:ind w:left="2160" w:hanging="180"/>
+      </w:pPr>
+    </w:lvl>
+    <w:lvl w:ilvl="3" w:tplc="0809000F" w:tentative="1">
+      <w:start w:val="1"/>
+      <w:numFmt w:val="decimal"/>
+      <w:lvlText w:val="%4."/>
+      <w:lvlJc w:val="left"/>
+      <w:pPr>
+        <w:ind w:left="2880" w:hanging="360"/>
+      </w:pPr>
+    </w:lvl>
+    <w:lvl w:ilvl="4" w:tplc="08090019" w:tentative="1">
+      <w:start w:val="1"/>
+      <w:numFmt w:val="lowerLetter"/>
+      <w:lvlText w:val="%5."/>
+      <w:lvlJc w:val="left"/>
+      <w:pPr>
+        <w:ind w:left="3600" w:hanging="360"/>
+      </w:pPr>
+    </w:lvl>
+    <w:lvl w:ilvl="5" w:tplc="0809001B" w:tentative="1">
+      <w:start w:val="1"/>
+      <w:numFmt w:val="lowerRoman"/>
+      <w:lvlText w:val="%6."/>
+      <w:lvlJc w:val="right"/>
+      <w:pPr>
+        <w:ind w:left="4320" w:hanging="180"/>
+      </w:pPr>
+    </w:lvl>
+    <w:lvl w:ilvl="6" w:tplc="0809000F" w:tentative="1">
+      <w:start w:val="1"/>
+      <w:numFmt w:val="decimal"/>
+      <w:lvlText w:val="%7."/>
+      <w:lvlJc w:val="left"/>
+      <w:pPr>
+        <w:ind w:left="5040" w:hanging="360"/>
+      </w:pPr>
+    </w:lvl>
+    <w:lvl w:ilvl="7" w:tplc="08090019" w:tentative="1">
+      <w:start w:val="1"/>
+      <w:numFmt w:val="lowerLetter"/>
+      <w:lvlText w:val="%8."/>
+      <w:lvlJc w:val="left"/>
+      <w:pPr>
+        <w:ind w:left="5760" w:hanging="360"/>
+      </w:pPr>
+    </w:lvl>
+    <w:lvl w:ilvl="8" w:tplc="0809001B" w:tentative="1">
+      <w:start w:val="1"/>
+      <w:numFmt w:val="lowerRoman"/>
+      <w:lvlText w:val="%9."/>
+      <w:lvlJc w:val="right"/>
+      <w:pPr>
+        <w:ind w:left="6480" w:hanging="180"/>
+      </w:pPr>
+    </w:lvl>
+  </w:abstractNum>
+  <w:abstractNum w:abstractNumId="11" w15:restartNumberingAfterBreak="0">
+    <w:nsid w:val="204F2C59"/>
+    <w:multiLevelType w:val="hybridMultilevel"/>
+    <w:tmpl w:val="B8E23DF4"/>
+    <w:lvl w:ilvl="0" w:tplc="0809000F">
+      <w:start w:val="1"/>
+      <w:numFmt w:val="decimal"/>
+      <w:lvlText w:val="%1."/>
+      <w:lvlJc w:val="left"/>
+      <w:pPr>
+        <w:ind w:left="720" w:hanging="360"/>
+      </w:pPr>
+      <w:rPr>
+        <w:rFonts w:hint="default"/>
+      </w:rPr>
+    </w:lvl>
+    <w:lvl w:ilvl="1" w:tplc="08090019" w:tentative="1">
+      <w:start w:val="1"/>
+      <w:numFmt w:val="lowerLetter"/>
+      <w:lvlText w:val="%2."/>
+      <w:lvlJc w:val="left"/>
+      <w:pPr>
+        <w:ind w:left="1440" w:hanging="360"/>
+      </w:pPr>
+    </w:lvl>
+    <w:lvl w:ilvl="2" w:tplc="0809001B" w:tentative="1">
+      <w:start w:val="1"/>
+      <w:numFmt w:val="lowerRoman"/>
+      <w:lvlText w:val="%3."/>
+      <w:lvlJc w:val="right"/>
+      <w:pPr>
+        <w:ind w:left="2160" w:hanging="180"/>
+      </w:pPr>
+    </w:lvl>
+    <w:lvl w:ilvl="3" w:tplc="0809000F" w:tentative="1">
+      <w:start w:val="1"/>
+      <w:numFmt w:val="decimal"/>
+      <w:lvlText w:val="%4."/>
+      <w:lvlJc w:val="left"/>
+      <w:pPr>
+        <w:ind w:left="2880" w:hanging="360"/>
+      </w:pPr>
+    </w:lvl>
+    <w:lvl w:ilvl="4" w:tplc="08090019" w:tentative="1">
+      <w:start w:val="1"/>
+      <w:numFmt w:val="lowerLetter"/>
+      <w:lvlText w:val="%5."/>
+      <w:lvlJc w:val="left"/>
+      <w:pPr>
+        <w:ind w:left="3600" w:hanging="360"/>
+      </w:pPr>
+    </w:lvl>
+    <w:lvl w:ilvl="5" w:tplc="0809001B" w:tentative="1">
+      <w:start w:val="1"/>
+      <w:numFmt w:val="lowerRoman"/>
+      <w:lvlText w:val="%6."/>
+      <w:lvlJc w:val="right"/>
+      <w:pPr>
+        <w:ind w:left="4320" w:hanging="180"/>
+      </w:pPr>
+    </w:lvl>
+    <w:lvl w:ilvl="6" w:tplc="0809000F" w:tentative="1">
+      <w:start w:val="1"/>
+      <w:numFmt w:val="decimal"/>
+      <w:lvlText w:val="%7."/>
+      <w:lvlJc w:val="left"/>
+      <w:pPr>
+        <w:ind w:left="5040" w:hanging="360"/>
+      </w:pPr>
+    </w:lvl>
+    <w:lvl w:ilvl="7" w:tplc="08090019" w:tentative="1">
+      <w:start w:val="1"/>
+      <w:numFmt w:val="lowerLetter"/>
+      <w:lvlText w:val="%8."/>
+      <w:lvlJc w:val="left"/>
+      <w:pPr>
+        <w:ind w:left="5760" w:hanging="360"/>
+      </w:pPr>
+    </w:lvl>
+    <w:lvl w:ilvl="8" w:tplc="0809001B" w:tentative="1">
+      <w:start w:val="1"/>
+      <w:numFmt w:val="lowerRoman"/>
+      <w:lvlText w:val="%9."/>
+      <w:lvlJc w:val="right"/>
+      <w:pPr>
+        <w:ind w:left="6480" w:hanging="180"/>
+      </w:pPr>
+    </w:lvl>
+  </w:abstractNum>
+  <w:abstractNum w:abstractNumId="12" w15:restartNumberingAfterBreak="0">
     <w:nsid w:val="31CF1CAC"/>
     <w:multiLevelType w:val="hybridMultilevel"/>
     <w:tmpl w:val="3446BB06"/>
@@ -2814,7 +5071,185 @@
       </w:rPr>
     </w:lvl>
   </w:abstractNum>
-  <w:abstractNum w:abstractNumId="11" w15:restartNumberingAfterBreak="0">
+  <w:abstractNum w:abstractNumId="13" w15:restartNumberingAfterBreak="0">
+    <w:nsid w:val="33300733"/>
+    <w:multiLevelType w:val="hybridMultilevel"/>
+    <w:tmpl w:val="318A0806"/>
+    <w:lvl w:ilvl="0" w:tplc="0809000F">
+      <w:start w:val="1"/>
+      <w:numFmt w:val="decimal"/>
+      <w:lvlText w:val="%1."/>
+      <w:lvlJc w:val="left"/>
+      <w:pPr>
+        <w:ind w:left="720" w:hanging="360"/>
+      </w:pPr>
+      <w:rPr>
+        <w:rFonts w:hint="default"/>
+      </w:rPr>
+    </w:lvl>
+    <w:lvl w:ilvl="1" w:tplc="08090019" w:tentative="1">
+      <w:start w:val="1"/>
+      <w:numFmt w:val="lowerLetter"/>
+      <w:lvlText w:val="%2."/>
+      <w:lvlJc w:val="left"/>
+      <w:pPr>
+        <w:ind w:left="1440" w:hanging="360"/>
+      </w:pPr>
+    </w:lvl>
+    <w:lvl w:ilvl="2" w:tplc="0809001B" w:tentative="1">
+      <w:start w:val="1"/>
+      <w:numFmt w:val="lowerRoman"/>
+      <w:lvlText w:val="%3."/>
+      <w:lvlJc w:val="right"/>
+      <w:pPr>
+        <w:ind w:left="2160" w:hanging="180"/>
+      </w:pPr>
+    </w:lvl>
+    <w:lvl w:ilvl="3" w:tplc="0809000F" w:tentative="1">
+      <w:start w:val="1"/>
+      <w:numFmt w:val="decimal"/>
+      <w:lvlText w:val="%4."/>
+      <w:lvlJc w:val="left"/>
+      <w:pPr>
+        <w:ind w:left="2880" w:hanging="360"/>
+      </w:pPr>
+    </w:lvl>
+    <w:lvl w:ilvl="4" w:tplc="08090019" w:tentative="1">
+      <w:start w:val="1"/>
+      <w:numFmt w:val="lowerLetter"/>
+      <w:lvlText w:val="%5."/>
+      <w:lvlJc w:val="left"/>
+      <w:pPr>
+        <w:ind w:left="3600" w:hanging="360"/>
+      </w:pPr>
+    </w:lvl>
+    <w:lvl w:ilvl="5" w:tplc="0809001B" w:tentative="1">
+      <w:start w:val="1"/>
+      <w:numFmt w:val="lowerRoman"/>
+      <w:lvlText w:val="%6."/>
+      <w:lvlJc w:val="right"/>
+      <w:pPr>
+        <w:ind w:left="4320" w:hanging="180"/>
+      </w:pPr>
+    </w:lvl>
+    <w:lvl w:ilvl="6" w:tplc="0809000F" w:tentative="1">
+      <w:start w:val="1"/>
+      <w:numFmt w:val="decimal"/>
+      <w:lvlText w:val="%7."/>
+      <w:lvlJc w:val="left"/>
+      <w:pPr>
+        <w:ind w:left="5040" w:hanging="360"/>
+      </w:pPr>
+    </w:lvl>
+    <w:lvl w:ilvl="7" w:tplc="08090019" w:tentative="1">
+      <w:start w:val="1"/>
+      <w:numFmt w:val="lowerLetter"/>
+      <w:lvlText w:val="%8."/>
+      <w:lvlJc w:val="left"/>
+      <w:pPr>
+        <w:ind w:left="5760" w:hanging="360"/>
+      </w:pPr>
+    </w:lvl>
+    <w:lvl w:ilvl="8" w:tplc="0809001B" w:tentative="1">
+      <w:start w:val="1"/>
+      <w:numFmt w:val="lowerRoman"/>
+      <w:lvlText w:val="%9."/>
+      <w:lvlJc w:val="right"/>
+      <w:pPr>
+        <w:ind w:left="6480" w:hanging="180"/>
+      </w:pPr>
+    </w:lvl>
+  </w:abstractNum>
+  <w:abstractNum w:abstractNumId="14" w15:restartNumberingAfterBreak="0">
+    <w:nsid w:val="538C5F4C"/>
+    <w:multiLevelType w:val="hybridMultilevel"/>
+    <w:tmpl w:val="4774B178"/>
+    <w:lvl w:ilvl="0" w:tplc="0809000F">
+      <w:start w:val="1"/>
+      <w:numFmt w:val="decimal"/>
+      <w:lvlText w:val="%1."/>
+      <w:lvlJc w:val="left"/>
+      <w:pPr>
+        <w:ind w:left="720" w:hanging="360"/>
+      </w:pPr>
+      <w:rPr>
+        <w:rFonts w:hint="default"/>
+      </w:rPr>
+    </w:lvl>
+    <w:lvl w:ilvl="1" w:tplc="08090019" w:tentative="1">
+      <w:start w:val="1"/>
+      <w:numFmt w:val="lowerLetter"/>
+      <w:lvlText w:val="%2."/>
+      <w:lvlJc w:val="left"/>
+      <w:pPr>
+        <w:ind w:left="1440" w:hanging="360"/>
+      </w:pPr>
+    </w:lvl>
+    <w:lvl w:ilvl="2" w:tplc="0809001B" w:tentative="1">
+      <w:start w:val="1"/>
+      <w:numFmt w:val="lowerRoman"/>
+      <w:lvlText w:val="%3."/>
+      <w:lvlJc w:val="right"/>
+      <w:pPr>
+        <w:ind w:left="2160" w:hanging="180"/>
+      </w:pPr>
+    </w:lvl>
+    <w:lvl w:ilvl="3" w:tplc="0809000F" w:tentative="1">
+      <w:start w:val="1"/>
+      <w:numFmt w:val="decimal"/>
+      <w:lvlText w:val="%4."/>
+      <w:lvlJc w:val="left"/>
+      <w:pPr>
+        <w:ind w:left="2880" w:hanging="360"/>
+      </w:pPr>
+    </w:lvl>
+    <w:lvl w:ilvl="4" w:tplc="08090019" w:tentative="1">
+      <w:start w:val="1"/>
+      <w:numFmt w:val="lowerLetter"/>
+      <w:lvlText w:val="%5."/>
+      <w:lvlJc w:val="left"/>
+      <w:pPr>
+        <w:ind w:left="3600" w:hanging="360"/>
+      </w:pPr>
+    </w:lvl>
+    <w:lvl w:ilvl="5" w:tplc="0809001B" w:tentative="1">
+      <w:start w:val="1"/>
+      <w:numFmt w:val="lowerRoman"/>
+      <w:lvlText w:val="%6."/>
+      <w:lvlJc w:val="right"/>
+      <w:pPr>
+        <w:ind w:left="4320" w:hanging="180"/>
+      </w:pPr>
+    </w:lvl>
+    <w:lvl w:ilvl="6" w:tplc="0809000F" w:tentative="1">
+      <w:start w:val="1"/>
+      <w:numFmt w:val="decimal"/>
+      <w:lvlText w:val="%7."/>
+      <w:lvlJc w:val="left"/>
+      <w:pPr>
+        <w:ind w:left="5040" w:hanging="360"/>
+      </w:pPr>
+    </w:lvl>
+    <w:lvl w:ilvl="7" w:tplc="08090019" w:tentative="1">
+      <w:start w:val="1"/>
+      <w:numFmt w:val="lowerLetter"/>
+      <w:lvlText w:val="%8."/>
+      <w:lvlJc w:val="left"/>
+      <w:pPr>
+        <w:ind w:left="5760" w:hanging="360"/>
+      </w:pPr>
+    </w:lvl>
+    <w:lvl w:ilvl="8" w:tplc="0809001B" w:tentative="1">
+      <w:start w:val="1"/>
+      <w:numFmt w:val="lowerRoman"/>
+      <w:lvlText w:val="%9."/>
+      <w:lvlJc w:val="right"/>
+      <w:pPr>
+        <w:ind w:left="6480" w:hanging="180"/>
+      </w:pPr>
+    </w:lvl>
+  </w:abstractNum>
+  <w:abstractNum w:abstractNumId="15" w15:restartNumberingAfterBreak="0">
     <w:nsid w:val="549510EE"/>
     <w:multiLevelType w:val="hybridMultilevel"/>
     <w:tmpl w:val="3FAAD38A"/>
@@ -2927,11 +5362,190 @@
       </w:rPr>
     </w:lvl>
   </w:abstractNum>
+  <w:abstractNum w:abstractNumId="16" w15:restartNumberingAfterBreak="0">
+    <w:nsid w:val="5AA53A90"/>
+    <w:multiLevelType w:val="hybridMultilevel"/>
+    <w:tmpl w:val="C9FAF500"/>
+    <w:lvl w:ilvl="0" w:tplc="0809000F">
+      <w:start w:val="1"/>
+      <w:numFmt w:val="decimal"/>
+      <w:lvlText w:val="%1."/>
+      <w:lvlJc w:val="left"/>
+      <w:pPr>
+        <w:ind w:left="720" w:hanging="360"/>
+      </w:pPr>
+      <w:rPr>
+        <w:rFonts w:hint="default"/>
+      </w:rPr>
+    </w:lvl>
+    <w:lvl w:ilvl="1" w:tplc="08090019" w:tentative="1">
+      <w:start w:val="1"/>
+      <w:numFmt w:val="lowerLetter"/>
+      <w:lvlText w:val="%2."/>
+      <w:lvlJc w:val="left"/>
+      <w:pPr>
+        <w:ind w:left="1440" w:hanging="360"/>
+      </w:pPr>
+    </w:lvl>
+    <w:lvl w:ilvl="2" w:tplc="0809001B" w:tentative="1">
+      <w:start w:val="1"/>
+      <w:numFmt w:val="lowerRoman"/>
+      <w:lvlText w:val="%3."/>
+      <w:lvlJc w:val="right"/>
+      <w:pPr>
+        <w:ind w:left="2160" w:hanging="180"/>
+      </w:pPr>
+    </w:lvl>
+    <w:lvl w:ilvl="3" w:tplc="0809000F" w:tentative="1">
+      <w:start w:val="1"/>
+      <w:numFmt w:val="decimal"/>
+      <w:lvlText w:val="%4."/>
+      <w:lvlJc w:val="left"/>
+      <w:pPr>
+        <w:ind w:left="2880" w:hanging="360"/>
+      </w:pPr>
+    </w:lvl>
+    <w:lvl w:ilvl="4" w:tplc="08090019" w:tentative="1">
+      <w:start w:val="1"/>
+      <w:numFmt w:val="lowerLetter"/>
+      <w:lvlText w:val="%5."/>
+      <w:lvlJc w:val="left"/>
+      <w:pPr>
+        <w:ind w:left="3600" w:hanging="360"/>
+      </w:pPr>
+    </w:lvl>
+    <w:lvl w:ilvl="5" w:tplc="0809001B" w:tentative="1">
+      <w:start w:val="1"/>
+      <w:numFmt w:val="lowerRoman"/>
+      <w:lvlText w:val="%6."/>
+      <w:lvlJc w:val="right"/>
+      <w:pPr>
+        <w:ind w:left="4320" w:hanging="180"/>
+      </w:pPr>
+    </w:lvl>
+    <w:lvl w:ilvl="6" w:tplc="0809000F" w:tentative="1">
+      <w:start w:val="1"/>
+      <w:numFmt w:val="decimal"/>
+      <w:lvlText w:val="%7."/>
+      <w:lvlJc w:val="left"/>
+      <w:pPr>
+        <w:ind w:left="5040" w:hanging="360"/>
+      </w:pPr>
+    </w:lvl>
+    <w:lvl w:ilvl="7" w:tplc="08090019" w:tentative="1">
+      <w:start w:val="1"/>
+      <w:numFmt w:val="lowerLetter"/>
+      <w:lvlText w:val="%8."/>
+      <w:lvlJc w:val="left"/>
+      <w:pPr>
+        <w:ind w:left="5760" w:hanging="360"/>
+      </w:pPr>
+    </w:lvl>
+    <w:lvl w:ilvl="8" w:tplc="0809001B" w:tentative="1">
+      <w:start w:val="1"/>
+      <w:numFmt w:val="lowerRoman"/>
+      <w:lvlText w:val="%9."/>
+      <w:lvlJc w:val="right"/>
+      <w:pPr>
+        <w:ind w:left="6480" w:hanging="180"/>
+      </w:pPr>
+    </w:lvl>
+  </w:abstractNum>
+  <w:abstractNum w:abstractNumId="17" w15:restartNumberingAfterBreak="0">
+    <w:nsid w:val="7572603C"/>
+    <w:multiLevelType w:val="hybridMultilevel"/>
+    <w:tmpl w:val="B3D6B7FE"/>
+    <w:lvl w:ilvl="0" w:tplc="84309A6C">
+      <w:start w:val="1"/>
+      <w:numFmt w:val="decimal"/>
+      <w:lvlText w:val="%1."/>
+      <w:lvlJc w:val="left"/>
+      <w:pPr>
+        <w:ind w:left="720" w:hanging="360"/>
+      </w:pPr>
+      <w:rPr>
+        <w:rFonts w:hint="default"/>
+        <w:sz w:val="24"/>
+      </w:rPr>
+    </w:lvl>
+    <w:lvl w:ilvl="1" w:tplc="08090019" w:tentative="1">
+      <w:start w:val="1"/>
+      <w:numFmt w:val="lowerLetter"/>
+      <w:lvlText w:val="%2."/>
+      <w:lvlJc w:val="left"/>
+      <w:pPr>
+        <w:ind w:left="1440" w:hanging="360"/>
+      </w:pPr>
+    </w:lvl>
+    <w:lvl w:ilvl="2" w:tplc="0809001B" w:tentative="1">
+      <w:start w:val="1"/>
+      <w:numFmt w:val="lowerRoman"/>
+      <w:lvlText w:val="%3."/>
+      <w:lvlJc w:val="right"/>
+      <w:pPr>
+        <w:ind w:left="2160" w:hanging="180"/>
+      </w:pPr>
+    </w:lvl>
+    <w:lvl w:ilvl="3" w:tplc="0809000F" w:tentative="1">
+      <w:start w:val="1"/>
+      <w:numFmt w:val="decimal"/>
+      <w:lvlText w:val="%4."/>
+      <w:lvlJc w:val="left"/>
+      <w:pPr>
+        <w:ind w:left="2880" w:hanging="360"/>
+      </w:pPr>
+    </w:lvl>
+    <w:lvl w:ilvl="4" w:tplc="08090019" w:tentative="1">
+      <w:start w:val="1"/>
+      <w:numFmt w:val="lowerLetter"/>
+      <w:lvlText w:val="%5."/>
+      <w:lvlJc w:val="left"/>
+      <w:pPr>
+        <w:ind w:left="3600" w:hanging="360"/>
+      </w:pPr>
+    </w:lvl>
+    <w:lvl w:ilvl="5" w:tplc="0809001B" w:tentative="1">
+      <w:start w:val="1"/>
+      <w:numFmt w:val="lowerRoman"/>
+      <w:lvlText w:val="%6."/>
+      <w:lvlJc w:val="right"/>
+      <w:pPr>
+        <w:ind w:left="4320" w:hanging="180"/>
+      </w:pPr>
+    </w:lvl>
+    <w:lvl w:ilvl="6" w:tplc="0809000F" w:tentative="1">
+      <w:start w:val="1"/>
+      <w:numFmt w:val="decimal"/>
+      <w:lvlText w:val="%7."/>
+      <w:lvlJc w:val="left"/>
+      <w:pPr>
+        <w:ind w:left="5040" w:hanging="360"/>
+      </w:pPr>
+    </w:lvl>
+    <w:lvl w:ilvl="7" w:tplc="08090019" w:tentative="1">
+      <w:start w:val="1"/>
+      <w:numFmt w:val="lowerLetter"/>
+      <w:lvlText w:val="%8."/>
+      <w:lvlJc w:val="left"/>
+      <w:pPr>
+        <w:ind w:left="5760" w:hanging="360"/>
+      </w:pPr>
+    </w:lvl>
+    <w:lvl w:ilvl="8" w:tplc="0809001B" w:tentative="1">
+      <w:start w:val="1"/>
+      <w:numFmt w:val="lowerRoman"/>
+      <w:lvlText w:val="%9."/>
+      <w:lvlJc w:val="right"/>
+      <w:pPr>
+        <w:ind w:left="6480" w:hanging="180"/>
+      </w:pPr>
+    </w:lvl>
+  </w:abstractNum>
   <w:num w:numId="1" w16cid:durableId="355619940">
-    <w:abstractNumId w:val="11"/>
+    <w:abstractNumId w:val="15"/>
   </w:num>
   <w:num w:numId="2" w16cid:durableId="634069174">
-    <w:abstractNumId w:val="10"/>
+    <w:abstractNumId w:val="12"/>
   </w:num>
   <w:num w:numId="3" w16cid:durableId="677197513">
     <w:abstractNumId w:val="0"/>
@@ -2963,6 +5577,24 @@
   <w:num w:numId="12" w16cid:durableId="1498614225">
     <w:abstractNumId w:val="9"/>
   </w:num>
+  <w:num w:numId="13" w16cid:durableId="822550751">
+    <w:abstractNumId w:val="17"/>
+  </w:num>
+  <w:num w:numId="14" w16cid:durableId="850602595">
+    <w:abstractNumId w:val="16"/>
+  </w:num>
+  <w:num w:numId="15" w16cid:durableId="2023627211">
+    <w:abstractNumId w:val="14"/>
+  </w:num>
+  <w:num w:numId="16" w16cid:durableId="943265576">
+    <w:abstractNumId w:val="10"/>
+  </w:num>
+  <w:num w:numId="17" w16cid:durableId="1899365748">
+    <w:abstractNumId w:val="11"/>
+  </w:num>
+  <w:num w:numId="18" w16cid:durableId="61296165">
+    <w:abstractNumId w:val="13"/>
+  </w:num>
 </w:numbering>
 </file>
 
@@ -2997,6 +5629,7 @@
     <w:lsdException w:name="header" w:uiPriority="99"/>
     <w:lsdException w:name="footer" w:uiPriority="99"/>
     <w:lsdException w:name="caption" w:semiHidden="1" w:uiPriority="35" w:unhideWhenUsed="1" w:qFormat="1"/>
+    <w:lsdException w:name="table of figures" w:uiPriority="99"/>
     <w:lsdException w:name="Title" w:uiPriority="10" w:qFormat="1"/>
     <w:lsdException w:name="Subtitle" w:uiPriority="11" w:qFormat="1"/>
     <w:lsdException w:name="Hyperlink" w:uiPriority="99"/>
@@ -3491,7 +6124,6 @@
   <w:style w:type="character" w:default="1" w:styleId="DefaultParagraphFont">
     <w:name w:val="Default Paragraph Font"/>
     <w:uiPriority w:val="1"/>
-    <w:semiHidden/>
     <w:unhideWhenUsed/>
   </w:style>
   <w:style w:type="table" w:default="1" w:styleId="TableNormal">
@@ -3660,7 +6292,6 @@
     <w:basedOn w:val="Normal"/>
     <w:next w:val="Normal"/>
     <w:uiPriority w:val="35"/>
-    <w:semiHidden/>
     <w:unhideWhenUsed/>
     <w:qFormat/>
     <w:rsid w:val="005D50F3"/>
@@ -4274,6 +6905,7 @@
     <w:name w:val="table of figures"/>
     <w:basedOn w:val="Normal"/>
     <w:next w:val="Normal"/>
+    <w:uiPriority w:val="99"/>
     <w:rsid w:val="009B51E5"/>
     <w:pPr>
       <w:spacing w:before="0" w:after="0"/>
@@ -4630,6 +7262,10 @@
 </file>
 
 <file path=customXml/item1.xml><?xml version="1.0" encoding="utf-8"?>
+<b:Sources xmlns:b="http://schemas.openxmlformats.org/officeDocument/2006/bibliography" xmlns="http://schemas.openxmlformats.org/officeDocument/2006/bibliography" SelectedStyle="\APASixthEditionOfficeOnline.xsl" StyleName="APA" Version="6"/>
+</file>
+
+<file path=customXml/item2.xml><?xml version="1.0" encoding="utf-8"?>
 <ct:contentTypeSchema xmlns:ct="http://schemas.microsoft.com/office/2006/metadata/contentType" xmlns:ma="http://schemas.microsoft.com/office/2006/metadata/properties/metaAttributes" ct:_="" ma:_="" ma:contentTypeName="Document" ma:contentTypeID="0x010100D43454A992A19D4D8A4CB668637C053A" ma:contentTypeVersion="12" ma:contentTypeDescription="Create a new document." ma:contentTypeScope="" ma:versionID="40f9b7ec4dfcb537eed15f7f37dc57f5">
   <xsd:schema xmlns:xsd="http://www.w3.org/2001/XMLSchema" xmlns:xs="http://www.w3.org/2001/XMLSchema" xmlns:p="http://schemas.microsoft.com/office/2006/metadata/properties" xmlns:ns2="ddfe0ad1-4112-43da-8459-9b98cdaf43c0" xmlns:ns3="52aa10b1-e014-457b-b87c-c1f0ee70ef75" targetNamespace="http://schemas.microsoft.com/office/2006/metadata/properties" ma:root="true" ma:fieldsID="598238c3603307530db4b697acfec705" ns2:_="" ns3:_="">
     <xsd:import namespace="ddfe0ad1-4112-43da-8459-9b98cdaf43c0"/>
@@ -4846,10 +7482,6 @@
 </ct:contentTypeSchema>
 </file>
 
-<file path=customXml/item2.xml><?xml version="1.0" encoding="utf-8"?>
-<b:Sources xmlns:b="http://schemas.openxmlformats.org/officeDocument/2006/bibliography" xmlns="http://schemas.openxmlformats.org/officeDocument/2006/bibliography" SelectedStyle="\APASixthEditionOfficeOnline.xsl" StyleName="APA" Version="6"/>
-</file>
-
 <file path=customXml/item3.xml><?xml version="1.0" encoding="utf-8"?>
 <?mso-contentType ?>
 <FormTemplates xmlns="http://schemas.microsoft.com/sharepoint/v3/contenttype/forms">
@@ -4860,6 +7492,14 @@
 </file>
 
 <file path=customXml/itemProps1.xml><?xml version="1.0" encoding="utf-8"?>
+<ds:datastoreItem xmlns:ds="http://schemas.openxmlformats.org/officeDocument/2006/customXml" ds:itemID="{93F3EFEB-17F2-4428-9B7D-3F74E65F7572}">
+  <ds:schemaRefs>
+    <ds:schemaRef ds:uri="http://schemas.openxmlformats.org/officeDocument/2006/bibliography"/>
+  </ds:schemaRefs>
+</ds:datastoreItem>
+</file>
+
+<file path=customXml/itemProps2.xml><?xml version="1.0" encoding="utf-8"?>
 <ds:datastoreItem xmlns:ds="http://schemas.openxmlformats.org/officeDocument/2006/customXml" ds:itemID="{DBD2E314-58B9-4783-BF67-C2631A8A07B6}">
   <ds:schemaRefs>
     <ds:schemaRef ds:uri="http://schemas.microsoft.com/office/2006/metadata/contentType"/>
@@ -4878,14 +7518,6 @@
 </ds:datastoreItem>
 </file>
 
-<file path=customXml/itemProps2.xml><?xml version="1.0" encoding="utf-8"?>
-<ds:datastoreItem xmlns:ds="http://schemas.openxmlformats.org/officeDocument/2006/customXml" ds:itemID="{93F3EFEB-17F2-4428-9B7D-3F74E65F7572}">
-  <ds:schemaRefs>
-    <ds:schemaRef ds:uri="http://schemas.openxmlformats.org/officeDocument/2006/bibliography"/>
-  </ds:schemaRefs>
-</ds:datastoreItem>
-</file>
-
 <file path=customXml/itemProps3.xml><?xml version="1.0" encoding="utf-8"?>
 <ds:datastoreItem xmlns:ds="http://schemas.openxmlformats.org/officeDocument/2006/customXml" ds:itemID="{CAB1111E-B29A-41A9-BF57-61D17CE24E23}">
   <ds:schemaRefs>

</xml_diff>